<commit_message>
Added Scrapy library to repo, added some info to manual about UNT site, modified UNT scraper
</commit_message>
<xml_diff>
--- a/reports/Deliverable2.docx
+++ b/reports/Deliverable2.docx
@@ -1,11 +1,11 @@
 
 <file path=word/document.xml><?xml version="1.0" encoding="utf-8"?>
-<w:document xmlns:wpc="http://schemas.microsoft.com/office/word/2010/wordprocessingCanvas" xmlns:mo="http://schemas.microsoft.com/office/mac/office/2008/main" xmlns:mc="http://schemas.openxmlformats.org/markup-compatibility/2006" xmlns:mv="urn:schemas-microsoft-com:mac:vml" xmlns:o="urn:schemas-microsoft-com:office:office" xmlns:r="http://schemas.openxmlformats.org/officeDocument/2006/relationships" xmlns:m="http://schemas.openxmlformats.org/officeDocument/2006/math" xmlns:v="urn:schemas-microsoft-com:vml" xmlns:wp14="http://schemas.microsoft.com/office/word/2010/wordprocessingDrawing" xmlns:wp="http://schemas.openxmlformats.org/drawingml/2006/wordprocessingDrawing" xmlns:w10="urn:schemas-microsoft-com:office:word" xmlns:w="http://schemas.openxmlformats.org/wordprocessingml/2006/main" xmlns:w14="http://schemas.microsoft.com/office/word/2010/wordml" xmlns:wpg="http://schemas.microsoft.com/office/word/2010/wordprocessingGroup" xmlns:wpi="http://schemas.microsoft.com/office/word/2010/wordprocessingInk" xmlns:wne="http://schemas.microsoft.com/office/word/2006/wordml" xmlns:wps="http://schemas.microsoft.com/office/word/2010/wordprocessingShape" mc:Ignorable="w14 wp14">
+<w:document xmlns:wpc="http://schemas.microsoft.com/office/word/2010/wordprocessingCanvas" xmlns:mo="http://schemas.microsoft.com/office/mac/office/2008/main" xmlns:mc="http://schemas.openxmlformats.org/markup-compatibility/2006" xmlns:mv="urn:schemas-microsoft-com:mac:vml" xmlns:o="urn:schemas-microsoft-com:office:office" xmlns:r="http://schemas.openxmlformats.org/officeDocument/2006/relationships" xmlns:m="http://schemas.openxmlformats.org/officeDocument/2006/math" xmlns:v="urn:schemas-microsoft-com:vml" xmlns:wp14="http://schemas.microsoft.com/office/word/2010/wordprocessingDrawing" xmlns:wp="http://schemas.openxmlformats.org/drawingml/2006/wordprocessingDrawing" xmlns:w10="urn:schemas-microsoft-com:office:word" xmlns:w="http://schemas.openxmlformats.org/wordprocessingml/2006/main" xmlns:w14="http://schemas.microsoft.com/office/word/2010/wordml" xmlns:w15="http://schemas.microsoft.com/office/word/2012/wordml" xmlns:wpg="http://schemas.microsoft.com/office/word/2010/wordprocessingGroup" xmlns:wpi="http://schemas.microsoft.com/office/word/2010/wordprocessingInk" xmlns:wne="http://schemas.microsoft.com/office/word/2006/wordml" xmlns:wps="http://schemas.microsoft.com/office/word/2010/wordprocessingShape" mc:Ignorable="w14 w15 wp14">
   <w:background w:color="FFFFFF"/>
   <w:body>
     <w:p>
       <w:pPr>
-        <w:pStyle w:val="normal0"/>
+        <w:pStyle w:val="Normal1"/>
         <w:jc w:val="right"/>
       </w:pPr>
       <w:r>
@@ -34,7 +34,7 @@
     </w:p>
     <w:p>
       <w:pPr>
-        <w:pStyle w:val="normal0"/>
+        <w:pStyle w:val="Normal1"/>
         <w:jc w:val="right"/>
       </w:pPr>
       <w:r>
@@ -47,7 +47,7 @@
     </w:p>
     <w:p>
       <w:pPr>
-        <w:pStyle w:val="normal0"/>
+        <w:pStyle w:val="Normal1"/>
         <w:jc w:val="right"/>
       </w:pPr>
       <w:r>
@@ -60,7 +60,7 @@
     </w:p>
     <w:p>
       <w:pPr>
-        <w:pStyle w:val="normal0"/>
+        <w:pStyle w:val="Normal1"/>
         <w:jc w:val="right"/>
       </w:pPr>
       <w:r>
@@ -73,27 +73,46 @@
     </w:p>
     <w:p>
       <w:pPr>
-        <w:pStyle w:val="normal0"/>
+        <w:pStyle w:val="Normal1"/>
         <w:jc w:val="right"/>
       </w:pPr>
     </w:p>
     <w:p>
       <w:pPr>
-        <w:pStyle w:val="normal0"/>
+        <w:pStyle w:val="Normal1"/>
         <w:jc w:val="center"/>
-      </w:pPr>
-      <w:r>
         <w:rPr>
           <w:b/>
           <w:sz w:val="28"/>
           <w:szCs w:val="28"/>
         </w:rPr>
+      </w:pPr>
+      <w:r>
+        <w:rPr>
+          <w:b/>
+          <w:sz w:val="28"/>
+          <w:szCs w:val="28"/>
+        </w:rPr>
         <w:t>Deliverable 2</w:t>
       </w:r>
     </w:p>
     <w:p>
       <w:pPr>
-        <w:pStyle w:val="normal0"/>
+        <w:pStyle w:val="Normal1"/>
+        <w:jc w:val="center"/>
+      </w:pPr>
+      <w:r>
+        <w:rPr>
+          <w:b/>
+          <w:sz w:val="28"/>
+          <w:szCs w:val="28"/>
+        </w:rPr>
+        <w:t>Team: The Textbook Triad</w:t>
+      </w:r>
+    </w:p>
+    <w:p>
+      <w:pPr>
+        <w:pStyle w:val="Normal1"/>
         <w:jc w:val="center"/>
       </w:pPr>
     </w:p>
@@ -121,7 +140,7 @@
     </w:p>
     <w:p>
       <w:pPr>
-        <w:pStyle w:val="normal0"/>
+        <w:pStyle w:val="Normal1"/>
       </w:pPr>
       <w:r>
         <w:tab/>
@@ -149,12 +168,10 @@
     </w:p>
     <w:p>
       <w:pPr>
-        <w:pStyle w:val="normal0"/>
-      </w:pPr>
-      <w:r>
-        <w:tab/>
-      </w:r>
-      <w:r>
+        <w:pStyle w:val="Normal1"/>
+      </w:pPr>
+      <w:r>
+        <w:tab/>
         <w:t>All functionality detailed in this document is “One” unless specifically noted otherwise.</w:t>
       </w:r>
     </w:p>
@@ -171,7 +188,7 @@
     </w:p>
     <w:p>
       <w:pPr>
-        <w:pStyle w:val="normal0"/>
+        <w:pStyle w:val="Normal1"/>
       </w:pPr>
       <w:r>
         <w:tab/>
@@ -191,7 +208,7 @@
     </w:p>
     <w:p>
       <w:pPr>
-        <w:pStyle w:val="normal0"/>
+        <w:pStyle w:val="Normal1"/>
       </w:pPr>
       <w:r>
         <w:tab/>
@@ -202,10 +219,7 @@
       </w:r>
       <w:proofErr w:type="spellEnd"/>
       <w:r>
-        <w:t xml:space="preserve"> Finder </w:t>
-      </w:r>
-      <w:r>
-        <w:t>should serve as a tool for any UNT student looking for textbooks and want to find the best price for their books.</w:t>
+        <w:t xml:space="preserve"> Finder should serve as a tool for any UNT student looking for textbooks and want to find the best price for their books.</w:t>
       </w:r>
     </w:p>
     <w:p>
@@ -221,7 +235,7 @@
     </w:p>
     <w:p>
       <w:pPr>
-        <w:pStyle w:val="normal0"/>
+        <w:pStyle w:val="Normal1"/>
         <w:numPr>
           <w:ilvl w:val="0"/>
           <w:numId w:val="1"/>
@@ -257,7 +271,7 @@
     </w:p>
     <w:p>
       <w:pPr>
-        <w:pStyle w:val="normal0"/>
+        <w:pStyle w:val="Normal1"/>
       </w:pPr>
       <w:r>
         <w:tab/>
@@ -280,23 +294,17 @@
         <w:rPr>
           <w:b/>
         </w:rPr>
-        <w:t xml:space="preserve"> Finder functionality was given</w:t>
-      </w:r>
-      <w:r>
-        <w:rPr>
-          <w:b/>
-        </w:rPr>
-        <w:t xml:space="preserve"> in Deliverable 1</w:t>
-      </w:r>
-    </w:p>
-    <w:p>
-      <w:pPr>
-        <w:pStyle w:val="normal0"/>
-      </w:pPr>
-    </w:p>
-    <w:p>
-      <w:pPr>
-        <w:pStyle w:val="normal0"/>
+        <w:t xml:space="preserve"> Finder functionality was given in Deliverable 1</w:t>
+      </w:r>
+    </w:p>
+    <w:p>
+      <w:pPr>
+        <w:pStyle w:val="Normal1"/>
+      </w:pPr>
+    </w:p>
+    <w:p>
+      <w:pPr>
+        <w:pStyle w:val="Normal1"/>
         <w:numPr>
           <w:ilvl w:val="0"/>
           <w:numId w:val="2"/>
@@ -308,12 +316,13 @@
         </w:rPr>
       </w:pPr>
       <w:r>
+        <w:lastRenderedPageBreak/>
         <w:t>Replace the current method of comparing textbook prices by visiting each site and searching for one book multiple times.</w:t>
       </w:r>
     </w:p>
     <w:p>
       <w:pPr>
-        <w:pStyle w:val="normal0"/>
+        <w:pStyle w:val="Normal1"/>
         <w:numPr>
           <w:ilvl w:val="0"/>
           <w:numId w:val="2"/>
@@ -325,13 +334,12 @@
         </w:rPr>
       </w:pPr>
       <w:r>
-        <w:lastRenderedPageBreak/>
         <w:t>Provides a convenient way for UNT students to compare textbook prices.</w:t>
       </w:r>
     </w:p>
     <w:p>
       <w:pPr>
-        <w:pStyle w:val="normal0"/>
+        <w:pStyle w:val="Normal1"/>
         <w:numPr>
           <w:ilvl w:val="0"/>
           <w:numId w:val="2"/>
@@ -340,15 +348,12 @@
         <w:contextualSpacing/>
       </w:pPr>
       <w:r>
-        <w:t>Provides an easy-to-use interface for the use</w:t>
-      </w:r>
-      <w:r>
-        <w:t>r.</w:t>
-      </w:r>
-    </w:p>
-    <w:p>
-      <w:pPr>
-        <w:pStyle w:val="normal0"/>
+        <w:t>Provides an easy-to-use interface for the user.</w:t>
+      </w:r>
+    </w:p>
+    <w:p>
+      <w:pPr>
+        <w:pStyle w:val="Normal1"/>
         <w:numPr>
           <w:ilvl w:val="0"/>
           <w:numId w:val="2"/>
@@ -373,7 +378,7 @@
     </w:p>
     <w:p>
       <w:pPr>
-        <w:pStyle w:val="normal0"/>
+        <w:pStyle w:val="Normal1"/>
       </w:pPr>
       <w:r>
         <w:tab/>
@@ -397,7 +402,7 @@
     </w:p>
     <w:p>
       <w:pPr>
-        <w:pStyle w:val="normal0"/>
+        <w:pStyle w:val="Normal1"/>
       </w:pPr>
       <w:r>
         <w:tab/>
@@ -422,27 +427,27 @@
     </w:p>
     <w:p>
       <w:pPr>
-        <w:pStyle w:val="normal0"/>
-      </w:pPr>
-      <w:r>
-        <w:tab/>
-      </w:r>
-      <w:r>
+        <w:pStyle w:val="Normal1"/>
+      </w:pPr>
+      <w:r>
+        <w:tab/>
         <w:t>Accessing third party bookstores’ web sites.</w:t>
       </w:r>
     </w:p>
     <w:p>
       <w:pPr>
-        <w:pStyle w:val="normal0"/>
-      </w:pPr>
+        <w:pStyle w:val="Normal1"/>
+      </w:pPr>
+      <w:bookmarkStart w:id="9" w:name="_GoBack"/>
+      <w:bookmarkEnd w:id="9"/>
     </w:p>
     <w:p>
       <w:pPr>
         <w:pStyle w:val="Heading1"/>
         <w:contextualSpacing w:val="0"/>
       </w:pPr>
-      <w:bookmarkStart w:id="9" w:name="h.1q37294am4n2" w:colFirst="0" w:colLast="0"/>
-      <w:bookmarkEnd w:id="9"/>
+      <w:bookmarkStart w:id="10" w:name="h.1q37294am4n2" w:colFirst="0" w:colLast="0"/>
+      <w:bookmarkEnd w:id="10"/>
       <w:r>
         <w:t>3. Requirements Specifications</w:t>
       </w:r>
@@ -452,15 +457,15 @@
         <w:pStyle w:val="Heading2"/>
         <w:contextualSpacing w:val="0"/>
       </w:pPr>
-      <w:bookmarkStart w:id="10" w:name="h.95x8wcwvy2ca" w:colFirst="0" w:colLast="0"/>
-      <w:bookmarkEnd w:id="10"/>
+      <w:bookmarkStart w:id="11" w:name="h.95x8wcwvy2ca" w:colFirst="0" w:colLast="0"/>
+      <w:bookmarkEnd w:id="11"/>
       <w:r>
         <w:t>3.1 Functional Requirements</w:t>
       </w:r>
     </w:p>
     <w:p>
       <w:pPr>
-        <w:pStyle w:val="normal0"/>
+        <w:pStyle w:val="Normal1"/>
         <w:numPr>
           <w:ilvl w:val="0"/>
           <w:numId w:val="6"/>
@@ -482,7 +487,7 @@
     </w:p>
     <w:p>
       <w:pPr>
-        <w:pStyle w:val="normal0"/>
+        <w:pStyle w:val="Normal1"/>
         <w:numPr>
           <w:ilvl w:val="0"/>
           <w:numId w:val="6"/>
@@ -504,7 +509,7 @@
     </w:p>
     <w:p>
       <w:pPr>
-        <w:pStyle w:val="normal0"/>
+        <w:pStyle w:val="Normal1"/>
         <w:numPr>
           <w:ilvl w:val="0"/>
           <w:numId w:val="6"/>
@@ -521,19 +526,12 @@
           <w:sz w:val="24"/>
           <w:szCs w:val="24"/>
         </w:rPr>
-        <w:t>The results pag</w:t>
-      </w:r>
-      <w:r>
-        <w:rPr>
-          <w:sz w:val="24"/>
-          <w:szCs w:val="24"/>
-        </w:rPr>
-        <w:t>e will limit the output to the user to one supplier per book for each store.</w:t>
-      </w:r>
-    </w:p>
-    <w:p>
-      <w:pPr>
-        <w:pStyle w:val="normal0"/>
+        <w:t>The results page will limit the output to the user to one supplier per book for each store.</w:t>
+      </w:r>
+    </w:p>
+    <w:p>
+      <w:pPr>
+        <w:pStyle w:val="Normal1"/>
         <w:numPr>
           <w:ilvl w:val="0"/>
           <w:numId w:val="6"/>
@@ -558,15 +556,15 @@
         <w:pStyle w:val="Heading2"/>
         <w:contextualSpacing w:val="0"/>
       </w:pPr>
-      <w:bookmarkStart w:id="11" w:name="h.kira1cj86mu9" w:colFirst="0" w:colLast="0"/>
-      <w:bookmarkEnd w:id="11"/>
+      <w:bookmarkStart w:id="12" w:name="h.kira1cj86mu9" w:colFirst="0" w:colLast="0"/>
+      <w:bookmarkEnd w:id="12"/>
       <w:r>
         <w:t>3.2 Non-functional Requirements</w:t>
       </w:r>
     </w:p>
     <w:p>
       <w:pPr>
-        <w:pStyle w:val="normal0"/>
+        <w:pStyle w:val="Normal1"/>
         <w:numPr>
           <w:ilvl w:val="0"/>
           <w:numId w:val="5"/>
@@ -588,7 +586,7 @@
     </w:p>
     <w:p>
       <w:pPr>
-        <w:pStyle w:val="normal0"/>
+        <w:pStyle w:val="Normal1"/>
         <w:numPr>
           <w:ilvl w:val="0"/>
           <w:numId w:val="5"/>
@@ -605,19 +603,12 @@
           <w:sz w:val="24"/>
           <w:szCs w:val="24"/>
         </w:rPr>
-        <w:t>Database should be updated once ev</w:t>
-      </w:r>
-      <w:r>
-        <w:rPr>
-          <w:sz w:val="24"/>
-          <w:szCs w:val="24"/>
-        </w:rPr>
-        <w:t>ery day.</w:t>
-      </w:r>
-    </w:p>
-    <w:p>
-      <w:pPr>
-        <w:pStyle w:val="normal0"/>
+        <w:t>Database should be updated once every day.</w:t>
+      </w:r>
+    </w:p>
+    <w:p>
+      <w:pPr>
+        <w:pStyle w:val="Normal1"/>
         <w:numPr>
           <w:ilvl w:val="0"/>
           <w:numId w:val="5"/>
@@ -639,7 +630,7 @@
     </w:p>
     <w:p>
       <w:pPr>
-        <w:pStyle w:val="normal0"/>
+        <w:pStyle w:val="Normal1"/>
         <w:numPr>
           <w:ilvl w:val="0"/>
           <w:numId w:val="5"/>
@@ -661,7 +652,7 @@
     </w:p>
     <w:p>
       <w:pPr>
-        <w:pStyle w:val="normal0"/>
+        <w:pStyle w:val="Normal1"/>
         <w:numPr>
           <w:ilvl w:val="0"/>
           <w:numId w:val="5"/>
@@ -683,7 +674,7 @@
     </w:p>
     <w:p>
       <w:pPr>
-        <w:pStyle w:val="normal0"/>
+        <w:pStyle w:val="Normal1"/>
         <w:numPr>
           <w:ilvl w:val="0"/>
           <w:numId w:val="5"/>
@@ -714,7 +705,7 @@
     </w:p>
     <w:p>
       <w:pPr>
-        <w:pStyle w:val="normal0"/>
+        <w:pStyle w:val="Normal1"/>
       </w:pPr>
     </w:p>
     <w:p>
@@ -722,15 +713,15 @@
         <w:pStyle w:val="Heading2"/>
         <w:contextualSpacing w:val="0"/>
       </w:pPr>
-      <w:bookmarkStart w:id="12" w:name="h.b7ljmv1l4in" w:colFirst="0" w:colLast="0"/>
-      <w:bookmarkEnd w:id="12"/>
+      <w:bookmarkStart w:id="13" w:name="h.b7ljmv1l4in" w:colFirst="0" w:colLast="0"/>
+      <w:bookmarkEnd w:id="13"/>
       <w:r>
         <w:t>3.3 Interfaces</w:t>
       </w:r>
     </w:p>
     <w:p>
       <w:pPr>
-        <w:pStyle w:val="normal0"/>
+        <w:pStyle w:val="Normal1"/>
         <w:numPr>
           <w:ilvl w:val="0"/>
           <w:numId w:val="3"/>
@@ -747,19 +738,12 @@
           <w:sz w:val="24"/>
           <w:szCs w:val="24"/>
         </w:rPr>
-        <w:t>Website home page is the sear</w:t>
-      </w:r>
-      <w:r>
-        <w:rPr>
-          <w:sz w:val="24"/>
-          <w:szCs w:val="24"/>
-        </w:rPr>
-        <w:t xml:space="preserve">ch page. </w:t>
-      </w:r>
-    </w:p>
-    <w:p>
-      <w:pPr>
-        <w:pStyle w:val="normal0"/>
+        <w:t xml:space="preserve">Website home page is the search page. </w:t>
+      </w:r>
+    </w:p>
+    <w:p>
+      <w:pPr>
+        <w:pStyle w:val="Normal1"/>
         <w:numPr>
           <w:ilvl w:val="0"/>
           <w:numId w:val="3"/>
@@ -781,7 +765,7 @@
     </w:p>
     <w:p>
       <w:pPr>
-        <w:pStyle w:val="normal0"/>
+        <w:pStyle w:val="Normal1"/>
         <w:numPr>
           <w:ilvl w:val="0"/>
           <w:numId w:val="3"/>
@@ -803,7 +787,7 @@
     </w:p>
     <w:p>
       <w:pPr>
-        <w:pStyle w:val="normal0"/>
+        <w:pStyle w:val="Normal1"/>
         <w:numPr>
           <w:ilvl w:val="0"/>
           <w:numId w:val="3"/>
@@ -822,14 +806,21 @@
         </w:rPr>
         <w:t>Each book will display the title, price, store, ISBN</w:t>
       </w:r>
+      <w:r>
+        <w:rPr>
+          <w:sz w:val="24"/>
+          <w:szCs w:val="24"/>
+        </w:rPr>
+        <w:t>, and link</w:t>
+      </w:r>
     </w:p>
     <w:p>
       <w:pPr>
         <w:pStyle w:val="Heading1"/>
         <w:contextualSpacing w:val="0"/>
       </w:pPr>
-      <w:bookmarkStart w:id="13" w:name="h.edibf5l2z429" w:colFirst="0" w:colLast="0"/>
-      <w:bookmarkEnd w:id="13"/>
+      <w:bookmarkStart w:id="14" w:name="h.edibf5l2z429" w:colFirst="0" w:colLast="0"/>
+      <w:bookmarkEnd w:id="14"/>
       <w:r>
         <w:lastRenderedPageBreak/>
         <w:t>4. Architecture</w:t>
@@ -840,20 +831,18 @@
         <w:pStyle w:val="Heading2"/>
         <w:contextualSpacing w:val="0"/>
       </w:pPr>
-      <w:bookmarkStart w:id="14" w:name="h.1a3kb7hfcemq" w:colFirst="0" w:colLast="0"/>
-      <w:bookmarkEnd w:id="14"/>
+      <w:bookmarkStart w:id="15" w:name="h.1a3kb7hfcemq" w:colFirst="0" w:colLast="0"/>
+      <w:bookmarkEnd w:id="15"/>
       <w:r>
         <w:t>4.1 System Architecture</w:t>
       </w:r>
     </w:p>
     <w:p>
       <w:pPr>
-        <w:pStyle w:val="normal0"/>
-      </w:pPr>
-      <w:r>
-        <w:tab/>
-      </w:r>
-      <w:r>
+        <w:pStyle w:val="Normal1"/>
+      </w:pPr>
+      <w:r>
+        <w:tab/>
         <w:t>The system follows the client-server model. The user will use the web interface to search for books handled by the server. The server will check the database to see if the requested book exists and give a response.</w:t>
       </w:r>
     </w:p>
@@ -862,8 +851,8 @@
         <w:pStyle w:val="Heading1"/>
         <w:contextualSpacing w:val="0"/>
       </w:pPr>
-      <w:bookmarkStart w:id="15" w:name="h.cvuom6c5mgy1" w:colFirst="0" w:colLast="0"/>
-      <w:bookmarkEnd w:id="15"/>
+      <w:bookmarkStart w:id="16" w:name="h.cvuom6c5mgy1" w:colFirst="0" w:colLast="0"/>
+      <w:bookmarkEnd w:id="16"/>
       <w:r>
         <w:t>5. UML Documentation</w:t>
       </w:r>
@@ -873,15 +862,15 @@
         <w:pStyle w:val="Heading2"/>
         <w:contextualSpacing w:val="0"/>
       </w:pPr>
-      <w:bookmarkStart w:id="16" w:name="h.4cjz18nbon5f" w:colFirst="0" w:colLast="0"/>
-      <w:bookmarkEnd w:id="16"/>
+      <w:bookmarkStart w:id="17" w:name="h.4cjz18nbon5f" w:colFirst="0" w:colLast="0"/>
+      <w:bookmarkEnd w:id="17"/>
       <w:r>
         <w:t>5.1 Class Diagram</w:t>
       </w:r>
     </w:p>
     <w:p>
       <w:pPr>
-        <w:pStyle w:val="normal0"/>
+        <w:pStyle w:val="Normal1"/>
       </w:pPr>
       <w:r>
         <w:rPr>
@@ -901,7 +890,7 @@
                     <pic:cNvPicPr preferRelativeResize="0"/>
                   </pic:nvPicPr>
                   <pic:blipFill>
-                    <a:blip r:embed="rId6"/>
+                    <a:blip r:embed="rId5"/>
                     <a:srcRect/>
                     <a:stretch>
                       <a:fillRect/>
@@ -929,23 +918,23 @@
         <w:pStyle w:val="Heading2"/>
         <w:contextualSpacing w:val="0"/>
       </w:pPr>
-      <w:bookmarkStart w:id="17" w:name="h.a7v5jq1fhvdi" w:colFirst="0" w:colLast="0"/>
-      <w:bookmarkEnd w:id="17"/>
+      <w:bookmarkStart w:id="18" w:name="h.a7v5jq1fhvdi" w:colFirst="0" w:colLast="0"/>
+      <w:bookmarkEnd w:id="18"/>
     </w:p>
     <w:p>
       <w:pPr>
         <w:pStyle w:val="Heading2"/>
         <w:contextualSpacing w:val="0"/>
       </w:pPr>
-      <w:bookmarkStart w:id="18" w:name="h.no8zhimzag6b" w:colFirst="0" w:colLast="0"/>
-      <w:bookmarkEnd w:id="18"/>
+      <w:bookmarkStart w:id="19" w:name="h.no8zhimzag6b" w:colFirst="0" w:colLast="0"/>
+      <w:bookmarkEnd w:id="19"/>
       <w:r>
         <w:t>5.2 Sequence Diagram</w:t>
       </w:r>
     </w:p>
     <w:p>
       <w:pPr>
-        <w:pStyle w:val="normal0"/>
+        <w:pStyle w:val="Normal1"/>
       </w:pPr>
       <w:r>
         <w:rPr>
@@ -965,7 +954,7 @@
                     <pic:cNvPicPr preferRelativeResize="0"/>
                   </pic:nvPicPr>
                   <pic:blipFill>
-                    <a:blip r:embed="rId7"/>
+                    <a:blip r:embed="rId6"/>
                     <a:srcRect/>
                     <a:stretch>
                       <a:fillRect/>
@@ -990,7 +979,7 @@
     </w:p>
     <w:p>
       <w:pPr>
-        <w:pStyle w:val="normal0"/>
+        <w:pStyle w:val="Normal1"/>
       </w:pPr>
     </w:p>
     <w:p>
@@ -998,8 +987,8 @@
         <w:pStyle w:val="Heading2"/>
         <w:contextualSpacing w:val="0"/>
       </w:pPr>
-      <w:bookmarkStart w:id="19" w:name="h.7atft5752w84" w:colFirst="0" w:colLast="0"/>
-      <w:bookmarkEnd w:id="19"/>
+      <w:bookmarkStart w:id="20" w:name="h.7atft5752w84" w:colFirst="0" w:colLast="0"/>
+      <w:bookmarkEnd w:id="20"/>
       <w:r>
         <w:lastRenderedPageBreak/>
         <w:t>5.3 Use Case Diagram</w:t>
@@ -1007,7 +996,7 @@
     </w:p>
     <w:p>
       <w:pPr>
-        <w:pStyle w:val="normal0"/>
+        <w:pStyle w:val="Normal1"/>
       </w:pPr>
       <w:r>
         <w:rPr>
@@ -1027,7 +1016,7 @@
                     <pic:cNvPicPr preferRelativeResize="0"/>
                   </pic:nvPicPr>
                   <pic:blipFill>
-                    <a:blip r:embed="rId8"/>
+                    <a:blip r:embed="rId7"/>
                     <a:srcRect/>
                     <a:stretch>
                       <a:fillRect/>
@@ -1055,8 +1044,8 @@
         <w:pStyle w:val="Heading1"/>
         <w:contextualSpacing w:val="0"/>
       </w:pPr>
-      <w:bookmarkStart w:id="20" w:name="h.f7xvrwexqeko" w:colFirst="0" w:colLast="0"/>
-      <w:bookmarkEnd w:id="20"/>
+      <w:bookmarkStart w:id="21" w:name="h.f7xvrwexqeko" w:colFirst="0" w:colLast="0"/>
+      <w:bookmarkEnd w:id="21"/>
       <w:r>
         <w:t>6. Testing</w:t>
       </w:r>
@@ -1066,40 +1055,29 @@
         <w:pStyle w:val="Heading2"/>
         <w:contextualSpacing w:val="0"/>
       </w:pPr>
-      <w:bookmarkStart w:id="21" w:name="h.bdc8hi8nqy8l" w:colFirst="0" w:colLast="0"/>
-      <w:bookmarkEnd w:id="21"/>
+      <w:bookmarkStart w:id="22" w:name="h.bdc8hi8nqy8l" w:colFirst="0" w:colLast="0"/>
+      <w:bookmarkEnd w:id="22"/>
       <w:r>
         <w:t>6.1 Testing Plan</w:t>
       </w:r>
     </w:p>
     <w:p>
       <w:pPr>
-        <w:pStyle w:val="normal0"/>
-      </w:pPr>
-      <w:r>
-        <w:tab/>
-        <w:t>We will do a variation of Unit Testing. All functionality of the website will be tested. The scripts written will also be tested. For example, the correct book will be displayed w</w:t>
-      </w:r>
-      <w:r>
-        <w:t xml:space="preserve">ith all </w:t>
-      </w:r>
-      <w:proofErr w:type="gramStart"/>
-      <w:r>
-        <w:t>it’s</w:t>
-      </w:r>
-      <w:proofErr w:type="gramEnd"/>
-      <w:r>
-        <w:t xml:space="preserve"> properties.</w:t>
-      </w:r>
-    </w:p>
-    <w:p>
-      <w:pPr>
-        <w:pStyle w:val="normal0"/>
-      </w:pPr>
-    </w:p>
-    <w:p>
-      <w:pPr>
-        <w:pStyle w:val="normal0"/>
+        <w:pStyle w:val="Normal1"/>
+      </w:pPr>
+      <w:r>
+        <w:tab/>
+        <w:t>We will do a variation of Unit Testing. All functionality of the website will be tested. The scripts written will also be tested. For example, the correct book will be displayed with all it’s properties.</w:t>
+      </w:r>
+    </w:p>
+    <w:p>
+      <w:pPr>
+        <w:pStyle w:val="Normal1"/>
+      </w:pPr>
+    </w:p>
+    <w:p>
+      <w:pPr>
+        <w:pStyle w:val="Normal1"/>
       </w:pPr>
       <w:r>
         <w:t>Website Testing:</w:t>
@@ -1107,7 +1085,7 @@
     </w:p>
     <w:p>
       <w:pPr>
-        <w:pStyle w:val="normal0"/>
+        <w:pStyle w:val="Normal1"/>
         <w:numPr>
           <w:ilvl w:val="0"/>
           <w:numId w:val="7"/>
@@ -1121,7 +1099,7 @@
     </w:p>
     <w:p>
       <w:pPr>
-        <w:pStyle w:val="normal0"/>
+        <w:pStyle w:val="Normal1"/>
         <w:numPr>
           <w:ilvl w:val="0"/>
           <w:numId w:val="7"/>
@@ -1135,7 +1113,7 @@
     </w:p>
     <w:p>
       <w:pPr>
-        <w:pStyle w:val="normal0"/>
+        <w:pStyle w:val="Normal1"/>
       </w:pPr>
       <w:r>
         <w:t>Scripts Testing:</w:t>
@@ -1143,7 +1121,7 @@
     </w:p>
     <w:p>
       <w:pPr>
-        <w:pStyle w:val="normal0"/>
+        <w:pStyle w:val="Normal1"/>
         <w:numPr>
           <w:ilvl w:val="0"/>
           <w:numId w:val="4"/>
@@ -1157,7 +1135,7 @@
     </w:p>
     <w:p>
       <w:pPr>
-        <w:pStyle w:val="normal0"/>
+        <w:pStyle w:val="Normal1"/>
         <w:numPr>
           <w:ilvl w:val="0"/>
           <w:numId w:val="4"/>
@@ -1171,7 +1149,7 @@
     </w:p>
     <w:p>
       <w:pPr>
-        <w:pStyle w:val="normal0"/>
+        <w:pStyle w:val="Normal1"/>
         <w:numPr>
           <w:ilvl w:val="0"/>
           <w:numId w:val="4"/>
@@ -1188,8 +1166,8 @@
         <w:pStyle w:val="Heading1"/>
         <w:contextualSpacing w:val="0"/>
       </w:pPr>
-      <w:bookmarkStart w:id="22" w:name="h.z1ni6cv0mats" w:colFirst="0" w:colLast="0"/>
-      <w:bookmarkEnd w:id="22"/>
+      <w:bookmarkStart w:id="23" w:name="h.z1ni6cv0mats" w:colFirst="0" w:colLast="0"/>
+      <w:bookmarkEnd w:id="23"/>
       <w:r>
         <w:lastRenderedPageBreak/>
         <w:t>7. Updated Processes</w:t>
@@ -1200,27 +1178,24 @@
         <w:pStyle w:val="Heading2"/>
         <w:contextualSpacing w:val="0"/>
       </w:pPr>
-      <w:bookmarkStart w:id="23" w:name="h.55hcf1ml3393" w:colFirst="0" w:colLast="0"/>
-      <w:bookmarkEnd w:id="23"/>
+      <w:bookmarkStart w:id="24" w:name="h.55hcf1ml3393" w:colFirst="0" w:colLast="0"/>
+      <w:bookmarkEnd w:id="24"/>
       <w:r>
         <w:t>7.1 Risk Management</w:t>
       </w:r>
     </w:p>
     <w:p>
       <w:pPr>
-        <w:pStyle w:val="normal0"/>
-      </w:pPr>
-      <w:r>
-        <w:tab/>
-        <w:t>Risk management has been reviewed since deliverable 1. The processes for risk mitigation remain</w:t>
-      </w:r>
-      <w:r>
-        <w:t xml:space="preserve"> the same. </w:t>
-      </w:r>
-    </w:p>
-    <w:p>
-      <w:pPr>
-        <w:pStyle w:val="normal0"/>
+        <w:pStyle w:val="Normal1"/>
+      </w:pPr>
+      <w:r>
+        <w:tab/>
+        <w:t xml:space="preserve">Risk management has been reviewed since deliverable 1. The processes for risk mitigation remain the same. </w:t>
+      </w:r>
+    </w:p>
+    <w:p>
+      <w:pPr>
+        <w:pStyle w:val="Normal1"/>
       </w:pPr>
     </w:p>
     <w:p>
@@ -1228,24 +1203,19 @@
         <w:pStyle w:val="Heading2"/>
         <w:contextualSpacing w:val="0"/>
       </w:pPr>
-      <w:bookmarkStart w:id="24" w:name="h.dptn05p57372" w:colFirst="0" w:colLast="0"/>
-      <w:bookmarkStart w:id="25" w:name="_GoBack"/>
-      <w:bookmarkEnd w:id="24"/>
+      <w:bookmarkStart w:id="25" w:name="h.dptn05p57372" w:colFirst="0" w:colLast="0"/>
+      <w:bookmarkEnd w:id="25"/>
       <w:r>
         <w:t>7.2 Project Plan</w:t>
       </w:r>
     </w:p>
-    <w:bookmarkEnd w:id="25"/>
-    <w:p>
-      <w:pPr>
-        <w:pStyle w:val="normal0"/>
-      </w:pPr>
-      <w:r>
-        <w:tab/>
-        <w:t>The project is moving forward as discusse</w:t>
-      </w:r>
-      <w:r>
-        <w:t>d in Deliverable 1. Additionally, the MySQL database will be alongside the creation of the script that inserts into the database. That way any adjustments needed for the database can be done at the same time it’s needed for quick testing.</w:t>
+    <w:p>
+      <w:pPr>
+        <w:pStyle w:val="Normal1"/>
+      </w:pPr>
+      <w:r>
+        <w:tab/>
+        <w:t>The project is moving forward as discussed in Deliverable 1. Additionally, the MySQL database will be alongside the creation of the script that inserts into the database. That way any adjustments needed for the database can be done at the same time it’s needed for quick testing.</w:t>
       </w:r>
     </w:p>
     <w:p>
@@ -1256,10 +1226,7 @@
       <w:bookmarkStart w:id="26" w:name="h.ikcxfeg23kfe" w:colFirst="0" w:colLast="0"/>
       <w:bookmarkEnd w:id="26"/>
       <w:r>
-        <w:t>8. Project Check-</w:t>
-      </w:r>
-      <w:r>
-        <w:t>in</w:t>
+        <w:t>8. Project Check-in</w:t>
       </w:r>
     </w:p>
     <w:p>
@@ -1275,7 +1242,7 @@
     </w:p>
     <w:p>
       <w:pPr>
-        <w:pStyle w:val="normal0"/>
+        <w:pStyle w:val="Normal1"/>
       </w:pPr>
       <w:r>
         <w:rPr>
@@ -1286,12 +1253,12 @@
     </w:p>
     <w:p>
       <w:pPr>
-        <w:pStyle w:val="normal0"/>
-      </w:pPr>
-    </w:p>
-    <w:p>
-      <w:pPr>
-        <w:pStyle w:val="normal0"/>
+        <w:pStyle w:val="Normal1"/>
+      </w:pPr>
+    </w:p>
+    <w:p>
+      <w:pPr>
+        <w:pStyle w:val="Normal1"/>
       </w:pPr>
       <w:r>
         <w:t>The Textbook Triad</w:t>
@@ -1299,12 +1266,12 @@
     </w:p>
     <w:p>
       <w:pPr>
-        <w:pStyle w:val="normal0"/>
-      </w:pPr>
-    </w:p>
-    <w:p>
-      <w:pPr>
-        <w:pStyle w:val="normal0"/>
+        <w:pStyle w:val="Normal1"/>
+      </w:pPr>
+    </w:p>
+    <w:p>
+      <w:pPr>
+        <w:pStyle w:val="Normal1"/>
         <w:rPr>
           <w:u w:val="single"/>
         </w:rPr>
@@ -1318,7 +1285,7 @@
     </w:p>
     <w:p>
       <w:pPr>
-        <w:pStyle w:val="normal0"/>
+        <w:pStyle w:val="Normal1"/>
       </w:pPr>
       <w:r>
         <w:tab/>
@@ -1327,7 +1294,7 @@
     </w:p>
     <w:p>
       <w:pPr>
-        <w:pStyle w:val="normal0"/>
+        <w:pStyle w:val="Normal1"/>
       </w:pPr>
       <w:r>
         <w:tab/>
@@ -1336,7 +1303,7 @@
     </w:p>
     <w:p>
       <w:pPr>
-        <w:pStyle w:val="normal0"/>
+        <w:pStyle w:val="Normal1"/>
       </w:pPr>
       <w:r>
         <w:tab/>
@@ -1345,7 +1312,7 @@
     </w:p>
     <w:p>
       <w:pPr>
-        <w:pStyle w:val="normal0"/>
+        <w:pStyle w:val="Normal1"/>
       </w:pPr>
       <w:r>
         <w:tab/>
@@ -1353,25 +1320,108 @@
       </w:r>
       <w:r>
         <w:tab/>
-        <w:t xml:space="preserve">Jacob Cole, Parker Cantu, </w:t>
-      </w:r>
-      <w:proofErr w:type="gramStart"/>
-      <w:r>
-        <w:t>Michael</w:t>
-      </w:r>
-      <w:proofErr w:type="gramEnd"/>
+        <w:t xml:space="preserve">Jacob Cole, Parker Cantu, Michael </w:t>
+      </w:r>
+      <w:proofErr w:type="spellStart"/>
+      <w:r>
+        <w:t>Pittard</w:t>
+      </w:r>
+      <w:proofErr w:type="spellEnd"/>
+    </w:p>
+    <w:p>
+      <w:pPr>
+        <w:pStyle w:val="Normal1"/>
+      </w:pPr>
+      <w:r>
+        <w:tab/>
+        <w:t>Discussion:</w:t>
+      </w:r>
+      <w:r>
+        <w:tab/>
+        <w:t xml:space="preserve">Introductions were made and the group was formed. After a short discussion, </w:t>
+      </w:r>
+      <w:proofErr w:type="spellStart"/>
+      <w:r>
+        <w:t>Github</w:t>
+      </w:r>
+      <w:proofErr w:type="spellEnd"/>
+      <w:r>
+        <w:t xml:space="preserve"> was chosen to be used for our project repository. The repository was set and, and assignment 1 was completed.</w:t>
+      </w:r>
+    </w:p>
+    <w:p>
+      <w:pPr>
+        <w:pStyle w:val="Normal1"/>
+      </w:pPr>
       <w:r>
         <w:t xml:space="preserve"> </w:t>
       </w:r>
+    </w:p>
+    <w:p>
+      <w:pPr>
+        <w:pStyle w:val="Normal1"/>
+        <w:rPr>
+          <w:u w:val="single"/>
+        </w:rPr>
+      </w:pPr>
+      <w:r>
+        <w:rPr>
+          <w:u w:val="single"/>
+        </w:rPr>
+        <w:t>Meeting 2:</w:t>
+      </w:r>
+    </w:p>
+    <w:p>
+      <w:pPr>
+        <w:pStyle w:val="Normal1"/>
+      </w:pPr>
+      <w:r>
+        <w:tab/>
+        <w:t>Date 9/4/15</w:t>
+      </w:r>
+    </w:p>
+    <w:p>
+      <w:pPr>
+        <w:pStyle w:val="Normal1"/>
+      </w:pPr>
+      <w:r>
+        <w:tab/>
+        <w:t>Time: 2:30pm-4:00pm</w:t>
+      </w:r>
+    </w:p>
+    <w:p>
+      <w:pPr>
+        <w:pStyle w:val="Normal1"/>
+      </w:pPr>
+      <w:r>
+        <w:tab/>
+        <w:t>Location: Discovery Park</w:t>
+      </w:r>
+    </w:p>
+    <w:p>
+      <w:pPr>
+        <w:pStyle w:val="Normal1"/>
+      </w:pPr>
+      <w:r>
+        <w:tab/>
+        <w:t>Attendees:</w:t>
+      </w:r>
+      <w:r>
+        <w:tab/>
+        <w:t xml:space="preserve">Jacob Cole, Parker Cantu, Michael </w:t>
+      </w:r>
       <w:proofErr w:type="spellStart"/>
       <w:r>
         <w:t>Pittard</w:t>
       </w:r>
       <w:proofErr w:type="spellEnd"/>
-    </w:p>
-    <w:p>
-      <w:pPr>
-        <w:pStyle w:val="normal0"/>
+      <w:r>
+        <w:t xml:space="preserve"> </w:t>
+      </w:r>
+    </w:p>
+    <w:p>
+      <w:pPr>
+        <w:pStyle w:val="Normal1"/>
       </w:pPr>
       <w:r>
         <w:tab/>
@@ -1379,137 +1429,25 @@
       </w:r>
       <w:r>
         <w:tab/>
-        <w:t>Introductions were made and the group was forme</w:t>
-      </w:r>
-      <w:r>
-        <w:t xml:space="preserve">d. After a short discussion, </w:t>
-      </w:r>
-      <w:proofErr w:type="spellStart"/>
-      <w:r>
-        <w:t>Github</w:t>
-      </w:r>
-      <w:proofErr w:type="spellEnd"/>
-      <w:r>
-        <w:t xml:space="preserve"> </w:t>
-      </w:r>
-      <w:proofErr w:type="gramStart"/>
-      <w:r>
-        <w:t>was chosen to be used</w:t>
-      </w:r>
-      <w:proofErr w:type="gramEnd"/>
-      <w:r>
-        <w:t xml:space="preserve"> for our project repository. The repository was set and, and assignment 1 was completed.</w:t>
-      </w:r>
-    </w:p>
-    <w:p>
-      <w:pPr>
-        <w:pStyle w:val="normal0"/>
-      </w:pPr>
-      <w:r>
-        <w:t xml:space="preserve"> </w:t>
-      </w:r>
-    </w:p>
-    <w:p>
-      <w:pPr>
-        <w:pStyle w:val="normal0"/>
+        <w:t>The team worked in depth on Deliverable 1. A basic structure of the       project proposal was formed. And team planned out how Deliverable 1 was going to be completed.</w:t>
+      </w:r>
+    </w:p>
+    <w:p>
+      <w:pPr>
+        <w:pStyle w:val="Normal1"/>
+      </w:pPr>
+    </w:p>
+    <w:p>
+      <w:pPr>
+        <w:pStyle w:val="Normal1"/>
         <w:rPr>
           <w:u w:val="single"/>
         </w:rPr>
       </w:pPr>
-      <w:r>
-        <w:rPr>
-          <w:u w:val="single"/>
-        </w:rPr>
-        <w:t>Meeting 2:</w:t>
-      </w:r>
-    </w:p>
-    <w:p>
-      <w:pPr>
-        <w:pStyle w:val="normal0"/>
-      </w:pPr>
-      <w:r>
-        <w:tab/>
-        <w:t>Date 9/4/15</w:t>
-      </w:r>
-    </w:p>
-    <w:p>
-      <w:pPr>
-        <w:pStyle w:val="normal0"/>
-      </w:pPr>
-      <w:r>
-        <w:tab/>
-        <w:t>Time: 2:30pm-4:00pm</w:t>
-      </w:r>
-    </w:p>
-    <w:p>
-      <w:pPr>
-        <w:pStyle w:val="normal0"/>
-      </w:pPr>
-      <w:r>
-        <w:tab/>
-        <w:t>Location: Discovery Park</w:t>
-      </w:r>
-    </w:p>
-    <w:p>
-      <w:pPr>
-        <w:pStyle w:val="normal0"/>
-      </w:pPr>
-      <w:r>
-        <w:tab/>
-        <w:t>Attendees:</w:t>
-      </w:r>
-      <w:r>
-        <w:tab/>
-      </w:r>
-      <w:r>
-        <w:t xml:space="preserve">Jacob Cole, Parker Cantu, </w:t>
-      </w:r>
-      <w:proofErr w:type="gramStart"/>
-      <w:r>
-        <w:t>Michael</w:t>
-      </w:r>
-      <w:proofErr w:type="gramEnd"/>
-      <w:r>
-        <w:t xml:space="preserve"> </w:t>
-      </w:r>
-      <w:proofErr w:type="spellStart"/>
-      <w:r>
-        <w:t>Pittard</w:t>
-      </w:r>
-      <w:proofErr w:type="spellEnd"/>
-      <w:r>
-        <w:t xml:space="preserve"> </w:t>
-      </w:r>
-    </w:p>
-    <w:p>
-      <w:pPr>
-        <w:pStyle w:val="normal0"/>
-      </w:pPr>
-      <w:r>
-        <w:tab/>
-        <w:t>Discussion:</w:t>
-      </w:r>
-      <w:r>
-        <w:tab/>
-        <w:t>The team worked in depth on Deliverable 1. A basic structure of the       project proposal was formed. And team planned out how Deliverable 1 was going to be completed.</w:t>
-      </w:r>
-    </w:p>
-    <w:p>
-      <w:pPr>
-        <w:pStyle w:val="normal0"/>
-      </w:pPr>
-    </w:p>
-    <w:p>
-      <w:pPr>
-        <w:pStyle w:val="normal0"/>
-        <w:rPr>
-          <w:u w:val="single"/>
-        </w:rPr>
-      </w:pPr>
-    </w:p>
-    <w:p>
-      <w:pPr>
-        <w:pStyle w:val="normal0"/>
+    </w:p>
+    <w:p>
+      <w:pPr>
+        <w:pStyle w:val="Normal1"/>
         <w:rPr>
           <w:u w:val="single"/>
         </w:rPr>
@@ -1524,7 +1462,7 @@
     </w:p>
     <w:p>
       <w:pPr>
-        <w:pStyle w:val="normal0"/>
+        <w:pStyle w:val="Normal1"/>
       </w:pPr>
       <w:r>
         <w:tab/>
@@ -1533,18 +1471,16 @@
     </w:p>
     <w:p>
       <w:pPr>
-        <w:pStyle w:val="normal0"/>
-      </w:pPr>
-      <w:r>
-        <w:tab/>
-      </w:r>
-      <w:r>
+        <w:pStyle w:val="Normal1"/>
+      </w:pPr>
+      <w:r>
+        <w:tab/>
         <w:t>Time: 3:00-6:00pm</w:t>
       </w:r>
     </w:p>
     <w:p>
       <w:pPr>
-        <w:pStyle w:val="normal0"/>
+        <w:pStyle w:val="Normal1"/>
       </w:pPr>
       <w:r>
         <w:tab/>
@@ -1553,7 +1489,7 @@
     </w:p>
     <w:p>
       <w:pPr>
-        <w:pStyle w:val="normal0"/>
+        <w:pStyle w:val="Normal1"/>
       </w:pPr>
       <w:r>
         <w:tab/>
@@ -1561,18 +1497,93 @@
       </w:r>
       <w:r>
         <w:tab/>
-        <w:t xml:space="preserve">Jacob Cole, Parker Cantu, </w:t>
-      </w:r>
-      <w:proofErr w:type="gramStart"/>
-      <w:r>
-        <w:t>Michael</w:t>
-      </w:r>
-      <w:proofErr w:type="gramEnd"/>
+        <w:t xml:space="preserve">Jacob Cole, Parker Cantu, Michael </w:t>
+      </w:r>
+      <w:proofErr w:type="spellStart"/>
+      <w:r>
+        <w:t>Pittard</w:t>
+      </w:r>
+      <w:proofErr w:type="spellEnd"/>
       <w:r>
         <w:t xml:space="preserve"> </w:t>
       </w:r>
+    </w:p>
+    <w:p>
+      <w:pPr>
+        <w:pStyle w:val="Normal1"/>
+      </w:pPr>
+      <w:r>
+        <w:tab/>
+        <w:t>Discussion:</w:t>
+      </w:r>
+      <w:r>
+        <w:tab/>
+        <w:t xml:space="preserve">The team worked on the Deliverable 1 paper and </w:t>
+      </w:r>
       <w:proofErr w:type="spellStart"/>
       <w:r>
+        <w:t>powerpoint</w:t>
+      </w:r>
+      <w:proofErr w:type="spellEnd"/>
+      <w:r>
+        <w:t xml:space="preserve">. </w:t>
+      </w:r>
+    </w:p>
+    <w:p>
+      <w:pPr>
+        <w:pStyle w:val="Normal1"/>
+        <w:rPr>
+          <w:u w:val="single"/>
+        </w:rPr>
+      </w:pPr>
+      <w:r>
+        <w:rPr>
+          <w:u w:val="single"/>
+        </w:rPr>
+        <w:t>Meeting 4:</w:t>
+      </w:r>
+    </w:p>
+    <w:p>
+      <w:pPr>
+        <w:pStyle w:val="Normal1"/>
+      </w:pPr>
+      <w:r>
+        <w:tab/>
+        <w:t>Date 9/10/15</w:t>
+      </w:r>
+    </w:p>
+    <w:p>
+      <w:pPr>
+        <w:pStyle w:val="Normal1"/>
+      </w:pPr>
+      <w:r>
+        <w:tab/>
+        <w:t>Time: 8:00-9:00pm</w:t>
+      </w:r>
+    </w:p>
+    <w:p>
+      <w:pPr>
+        <w:pStyle w:val="Normal1"/>
+      </w:pPr>
+      <w:r>
+        <w:tab/>
+        <w:t>Location: Skype</w:t>
+      </w:r>
+    </w:p>
+    <w:p>
+      <w:pPr>
+        <w:pStyle w:val="Normal1"/>
+      </w:pPr>
+      <w:r>
+        <w:tab/>
+        <w:t>Attendees:</w:t>
+      </w:r>
+      <w:r>
+        <w:tab/>
+        <w:t xml:space="preserve">Jacob Cole, Parker Cantu, Michael </w:t>
+      </w:r>
+      <w:proofErr w:type="spellStart"/>
+      <w:r>
         <w:t>Pittard</w:t>
       </w:r>
       <w:proofErr w:type="spellEnd"/>
@@ -1582,7 +1593,7 @@
     </w:p>
     <w:p>
       <w:pPr>
-        <w:pStyle w:val="normal0"/>
+        <w:pStyle w:val="Normal1"/>
       </w:pPr>
       <w:r>
         <w:tab/>
@@ -1590,22 +1601,36 @@
       </w:r>
       <w:r>
         <w:tab/>
-        <w:t xml:space="preserve">The team worked on the Deliverable 1 paper and </w:t>
+        <w:t xml:space="preserve">The team finished the </w:t>
       </w:r>
       <w:proofErr w:type="spellStart"/>
-      <w:proofErr w:type="gramStart"/>
       <w:r>
         <w:t>powerpoint</w:t>
       </w:r>
       <w:proofErr w:type="spellEnd"/>
-      <w:proofErr w:type="gramEnd"/>
-      <w:r>
-        <w:t xml:space="preserve">. </w:t>
-      </w:r>
-    </w:p>
-    <w:p>
-      <w:pPr>
-        <w:pStyle w:val="normal0"/>
+      <w:r>
+        <w:t xml:space="preserve"> and went over dry runs of the</w:t>
+      </w:r>
+      <w:r>
+        <w:tab/>
+      </w:r>
+      <w:r>
+        <w:tab/>
+      </w:r>
+      <w:r>
+        <w:tab/>
+      </w:r>
+      <w:r>
+        <w:tab/>
+      </w:r>
+      <w:r>
+        <w:tab/>
+        <w:t xml:space="preserve"> presentation. </w:t>
+      </w:r>
+    </w:p>
+    <w:p>
+      <w:pPr>
+        <w:pStyle w:val="Normal1"/>
         <w:rPr>
           <w:u w:val="single"/>
         </w:rPr>
@@ -1614,30 +1639,30 @@
         <w:rPr>
           <w:u w:val="single"/>
         </w:rPr>
-        <w:t>Meeting 4:</w:t>
-      </w:r>
-    </w:p>
-    <w:p>
-      <w:pPr>
-        <w:pStyle w:val="normal0"/>
-      </w:pPr>
-      <w:r>
-        <w:tab/>
-        <w:t>Date 9/10/15</w:t>
-      </w:r>
-    </w:p>
-    <w:p>
-      <w:pPr>
-        <w:pStyle w:val="normal0"/>
-      </w:pPr>
-      <w:r>
-        <w:tab/>
-        <w:t>Time: 8:00-9:00pm</w:t>
-      </w:r>
-    </w:p>
-    <w:p>
-      <w:pPr>
-        <w:pStyle w:val="normal0"/>
+        <w:t>Meeting 5:</w:t>
+      </w:r>
+    </w:p>
+    <w:p>
+      <w:pPr>
+        <w:pStyle w:val="Normal1"/>
+      </w:pPr>
+      <w:r>
+        <w:tab/>
+        <w:t>Date 9/23/15</w:t>
+      </w:r>
+    </w:p>
+    <w:p>
+      <w:pPr>
+        <w:pStyle w:val="Normal1"/>
+      </w:pPr>
+      <w:r>
+        <w:tab/>
+        <w:t>Time: 5:00-7:00pm</w:t>
+      </w:r>
+    </w:p>
+    <w:p>
+      <w:pPr>
+        <w:pStyle w:val="Normal1"/>
       </w:pPr>
       <w:r>
         <w:tab/>
@@ -1646,7 +1671,7 @@
     </w:p>
     <w:p>
       <w:pPr>
-        <w:pStyle w:val="normal0"/>
+        <w:pStyle w:val="Normal1"/>
       </w:pPr>
       <w:r>
         <w:tab/>
@@ -1654,19 +1679,83 @@
       </w:r>
       <w:r>
         <w:tab/>
-        <w:t>Jacob Cole,</w:t>
-      </w:r>
-      <w:r>
-        <w:t xml:space="preserve"> Parker Cantu, </w:t>
-      </w:r>
-      <w:proofErr w:type="gramStart"/>
-      <w:r>
-        <w:t>Michael</w:t>
-      </w:r>
-      <w:proofErr w:type="gramEnd"/>
+        <w:t xml:space="preserve">Jacob Cole, Parker Cantu, Michael </w:t>
+      </w:r>
+      <w:proofErr w:type="spellStart"/>
+      <w:r>
+        <w:t>Pittard</w:t>
+      </w:r>
+      <w:proofErr w:type="spellEnd"/>
       <w:r>
         <w:t xml:space="preserve"> </w:t>
       </w:r>
+    </w:p>
+    <w:p>
+      <w:pPr>
+        <w:pStyle w:val="Normal1"/>
+      </w:pPr>
+      <w:r>
+        <w:tab/>
+        <w:t>Discussion:</w:t>
+      </w:r>
+      <w:r>
+        <w:tab/>
+        <w:t>The team worked on deliverable 2.</w:t>
+      </w:r>
+    </w:p>
+    <w:p>
+      <w:pPr>
+        <w:pStyle w:val="Normal1"/>
+        <w:rPr>
+          <w:u w:val="single"/>
+        </w:rPr>
+      </w:pPr>
+      <w:r>
+        <w:rPr>
+          <w:u w:val="single"/>
+        </w:rPr>
+        <w:t>Meeting 6:</w:t>
+      </w:r>
+    </w:p>
+    <w:p>
+      <w:pPr>
+        <w:pStyle w:val="Normal1"/>
+      </w:pPr>
+      <w:r>
+        <w:tab/>
+        <w:t>Date 10/2/15</w:t>
+      </w:r>
+    </w:p>
+    <w:p>
+      <w:pPr>
+        <w:pStyle w:val="Normal1"/>
+      </w:pPr>
+      <w:r>
+        <w:tab/>
+        <w:t>Time: 2:30-3:30pm</w:t>
+      </w:r>
+    </w:p>
+    <w:p>
+      <w:pPr>
+        <w:pStyle w:val="Normal1"/>
+      </w:pPr>
+      <w:r>
+        <w:tab/>
+        <w:t>Location: Class</w:t>
+      </w:r>
+    </w:p>
+    <w:p>
+      <w:pPr>
+        <w:pStyle w:val="Normal1"/>
+      </w:pPr>
+      <w:r>
+        <w:tab/>
+        <w:t>Attendees:</w:t>
+      </w:r>
+      <w:r>
+        <w:tab/>
+        <w:t xml:space="preserve">Jacob Cole, Parker Cantu, Michael </w:t>
+      </w:r>
       <w:proofErr w:type="spellStart"/>
       <w:r>
         <w:t>Pittard</w:t>
@@ -1678,7 +1767,7 @@
     </w:p>
     <w:p>
       <w:pPr>
-        <w:pStyle w:val="normal0"/>
+        <w:pStyle w:val="Normal1"/>
       </w:pPr>
       <w:r>
         <w:tab/>
@@ -1686,108 +1775,74 @@
       </w:r>
       <w:r>
         <w:tab/>
-        <w:t xml:space="preserve">The team finished the </w:t>
+        <w:t xml:space="preserve">The team worked on deliverable 2.  </w:t>
+      </w:r>
+    </w:p>
+    <w:p>
+      <w:pPr>
+        <w:pStyle w:val="Normal1"/>
+        <w:rPr>
+          <w:u w:val="single"/>
+        </w:rPr>
+      </w:pPr>
+      <w:r>
+        <w:rPr>
+          <w:u w:val="single"/>
+        </w:rPr>
+        <w:t>Meeting 7:</w:t>
+      </w:r>
+    </w:p>
+    <w:p>
+      <w:pPr>
+        <w:pStyle w:val="Normal1"/>
+      </w:pPr>
+      <w:r>
+        <w:tab/>
+        <w:t>Date 10/4/15</w:t>
+      </w:r>
+    </w:p>
+    <w:p>
+      <w:pPr>
+        <w:pStyle w:val="Normal1"/>
+      </w:pPr>
+      <w:r>
+        <w:tab/>
+        <w:t>Time: 8:00-10:00pm</w:t>
+      </w:r>
+    </w:p>
+    <w:p>
+      <w:pPr>
+        <w:pStyle w:val="Normal1"/>
+      </w:pPr>
+      <w:r>
+        <w:tab/>
+        <w:t>Location: Skype</w:t>
+      </w:r>
+    </w:p>
+    <w:p>
+      <w:pPr>
+        <w:pStyle w:val="Normal1"/>
+      </w:pPr>
+      <w:r>
+        <w:tab/>
+        <w:t>Attendees:</w:t>
+      </w:r>
+      <w:r>
+        <w:tab/>
+        <w:t xml:space="preserve">Jacob Cole, Parker Cantu, Michael </w:t>
       </w:r>
       <w:proofErr w:type="spellStart"/>
-      <w:proofErr w:type="gramStart"/>
-      <w:r>
-        <w:t>powerpoint</w:t>
+      <w:r>
+        <w:t>Pittard</w:t>
       </w:r>
       <w:proofErr w:type="spellEnd"/>
-      <w:proofErr w:type="gramEnd"/>
-      <w:r>
-        <w:t xml:space="preserve"> and went over dry runs of the</w:t>
-      </w:r>
-      <w:r>
-        <w:tab/>
-      </w:r>
-      <w:r>
-        <w:tab/>
-      </w:r>
-      <w:r>
-        <w:tab/>
-      </w:r>
-      <w:r>
-        <w:tab/>
-      </w:r>
-      <w:r>
-        <w:tab/>
-        <w:t xml:space="preserve"> presentation. </w:t>
-      </w:r>
-    </w:p>
-    <w:p>
-      <w:pPr>
-        <w:pStyle w:val="normal0"/>
-        <w:rPr>
-          <w:u w:val="single"/>
-        </w:rPr>
-      </w:pPr>
-      <w:r>
-        <w:rPr>
-          <w:u w:val="single"/>
-        </w:rPr>
-        <w:t>Meeting 5:</w:t>
-      </w:r>
-    </w:p>
-    <w:p>
-      <w:pPr>
-        <w:pStyle w:val="normal0"/>
-      </w:pPr>
-      <w:r>
-        <w:tab/>
-        <w:t>Date 9/23/15</w:t>
-      </w:r>
-    </w:p>
-    <w:p>
-      <w:pPr>
-        <w:pStyle w:val="normal0"/>
-      </w:pPr>
-      <w:r>
-        <w:tab/>
-        <w:t>Time: 5:00-7:00pm</w:t>
-      </w:r>
-    </w:p>
-    <w:p>
-      <w:pPr>
-        <w:pStyle w:val="normal0"/>
-      </w:pPr>
-      <w:r>
-        <w:tab/>
-        <w:t>Location: Skype</w:t>
-      </w:r>
-    </w:p>
-    <w:p>
-      <w:pPr>
-        <w:pStyle w:val="normal0"/>
-      </w:pPr>
-      <w:r>
-        <w:tab/>
-        <w:t>Attendees:</w:t>
-      </w:r>
-      <w:r>
-        <w:tab/>
-        <w:t xml:space="preserve">Jacob Cole, Parker Cantu, </w:t>
-      </w:r>
-      <w:proofErr w:type="gramStart"/>
-      <w:r>
-        <w:t>Michael</w:t>
-      </w:r>
-      <w:proofErr w:type="gramEnd"/>
       <w:r>
         <w:t xml:space="preserve"> </w:t>
       </w:r>
-      <w:proofErr w:type="spellStart"/>
-      <w:r>
-        <w:t>Pittard</w:t>
-      </w:r>
-      <w:proofErr w:type="spellEnd"/>
-      <w:r>
-        <w:t xml:space="preserve"> </w:t>
-      </w:r>
-    </w:p>
-    <w:p>
-      <w:pPr>
-        <w:pStyle w:val="normal0"/>
+    </w:p>
+    <w:p>
+      <w:pPr>
+        <w:pStyle w:val="Normal1"/>
       </w:pPr>
       <w:r>
         <w:tab/>
@@ -1795,191 +1850,22 @@
       </w:r>
       <w:r>
         <w:tab/>
-        <w:t>The team worked on deliverable 2.</w:t>
-      </w:r>
-    </w:p>
-    <w:p>
-      <w:pPr>
-        <w:pStyle w:val="normal0"/>
-        <w:rPr>
-          <w:u w:val="single"/>
-        </w:rPr>
-      </w:pPr>
-      <w:r>
-        <w:rPr>
-          <w:u w:val="single"/>
-        </w:rPr>
-        <w:t>Meeting 6:</w:t>
-      </w:r>
-    </w:p>
-    <w:p>
-      <w:pPr>
-        <w:pStyle w:val="normal0"/>
-      </w:pPr>
-      <w:r>
-        <w:tab/>
-        <w:t>Date 10/2/15</w:t>
-      </w:r>
-    </w:p>
-    <w:p>
-      <w:pPr>
-        <w:pStyle w:val="normal0"/>
-      </w:pPr>
-      <w:r>
-        <w:tab/>
-        <w:t>Time: 2:30-3:30pm</w:t>
-      </w:r>
-    </w:p>
-    <w:p>
-      <w:pPr>
-        <w:pStyle w:val="normal0"/>
-      </w:pPr>
-      <w:r>
-        <w:tab/>
-        <w:t>Location: Class</w:t>
-      </w:r>
-    </w:p>
-    <w:p>
-      <w:pPr>
-        <w:pStyle w:val="normal0"/>
-      </w:pPr>
-      <w:r>
-        <w:tab/>
-        <w:t>Attendees:</w:t>
-      </w:r>
-      <w:r>
-        <w:tab/>
-        <w:t xml:space="preserve">Jacob Cole, Parker Cantu, </w:t>
-      </w:r>
-      <w:proofErr w:type="gramStart"/>
-      <w:r>
-        <w:t>Michael</w:t>
-      </w:r>
-      <w:proofErr w:type="gramEnd"/>
-      <w:r>
-        <w:t xml:space="preserve"> </w:t>
-      </w:r>
-      <w:proofErr w:type="spellStart"/>
-      <w:r>
-        <w:t>Pittard</w:t>
-      </w:r>
-      <w:proofErr w:type="spellEnd"/>
-      <w:r>
-        <w:t xml:space="preserve"> </w:t>
-      </w:r>
-    </w:p>
-    <w:p>
-      <w:pPr>
-        <w:pStyle w:val="normal0"/>
-      </w:pPr>
-      <w:r>
-        <w:tab/>
-        <w:t>Discussion:</w:t>
-      </w:r>
-      <w:r>
-        <w:tab/>
-        <w:t xml:space="preserve">The team worked on deliverable 2.  </w:t>
-      </w:r>
-    </w:p>
-    <w:p>
-      <w:pPr>
-        <w:pStyle w:val="normal0"/>
-        <w:rPr>
-          <w:u w:val="single"/>
-        </w:rPr>
-      </w:pPr>
-      <w:r>
-        <w:rPr>
-          <w:u w:val="single"/>
-        </w:rPr>
-        <w:t>Meeting 7:</w:t>
-      </w:r>
-    </w:p>
-    <w:p>
-      <w:pPr>
-        <w:pStyle w:val="normal0"/>
-      </w:pPr>
-      <w:r>
-        <w:tab/>
-        <w:t>Date 10/4/15</w:t>
-      </w:r>
-    </w:p>
-    <w:p>
-      <w:pPr>
-        <w:pStyle w:val="normal0"/>
-      </w:pPr>
-      <w:r>
-        <w:tab/>
-        <w:t>Time: 8:00-10:00pm</w:t>
-      </w:r>
-    </w:p>
-    <w:p>
-      <w:pPr>
-        <w:pStyle w:val="normal0"/>
-      </w:pPr>
-      <w:r>
-        <w:tab/>
-        <w:t xml:space="preserve">Location: </w:t>
-      </w:r>
-      <w:r>
-        <w:t>Skype</w:t>
-      </w:r>
-    </w:p>
-    <w:p>
-      <w:pPr>
-        <w:pStyle w:val="normal0"/>
-      </w:pPr>
-      <w:r>
-        <w:tab/>
-        <w:t>Attendees:</w:t>
-      </w:r>
-      <w:r>
-        <w:tab/>
-        <w:t xml:space="preserve">Jacob Cole, Parker Cantu, </w:t>
-      </w:r>
-      <w:proofErr w:type="gramStart"/>
-      <w:r>
-        <w:t>Michael</w:t>
-      </w:r>
-      <w:proofErr w:type="gramEnd"/>
-      <w:r>
-        <w:t xml:space="preserve"> </w:t>
-      </w:r>
-      <w:proofErr w:type="spellStart"/>
-      <w:r>
-        <w:t>Pittard</w:t>
-      </w:r>
-      <w:proofErr w:type="spellEnd"/>
-      <w:r>
-        <w:t xml:space="preserve"> </w:t>
-      </w:r>
-    </w:p>
-    <w:p>
-      <w:pPr>
-        <w:pStyle w:val="normal0"/>
-      </w:pPr>
-      <w:r>
-        <w:tab/>
-        <w:t>Discussion:</w:t>
-      </w:r>
-      <w:r>
-        <w:tab/>
         <w:t xml:space="preserve">The team worked on deliverable 2. </w:t>
       </w:r>
     </w:p>
     <w:p>
       <w:pPr>
-        <w:pStyle w:val="normal0"/>
-      </w:pPr>
-    </w:p>
-    <w:p>
-      <w:pPr>
-        <w:pStyle w:val="normal0"/>
-      </w:pPr>
-    </w:p>
-    <w:p>
-      <w:pPr>
-        <w:pStyle w:val="normal0"/>
+        <w:pStyle w:val="Normal1"/>
+      </w:pPr>
+    </w:p>
+    <w:p>
+      <w:pPr>
+        <w:pStyle w:val="Normal1"/>
+      </w:pPr>
+    </w:p>
+    <w:p>
+      <w:pPr>
+        <w:pStyle w:val="Normal1"/>
       </w:pPr>
     </w:p>
     <w:p>
@@ -1995,24 +1881,11 @@
     </w:p>
     <w:p>
       <w:pPr>
-        <w:pStyle w:val="normal0"/>
-      </w:pPr>
-      <w:r>
-        <w:tab/>
-      </w:r>
-      <w:r>
-        <w:t xml:space="preserve">Since Deliverable 1, </w:t>
-      </w:r>
-      <w:proofErr w:type="gramStart"/>
-      <w:r>
-        <w:t>We</w:t>
-      </w:r>
-      <w:proofErr w:type="gramEnd"/>
-      <w:r>
-        <w:t xml:space="preserve"> have finalized the logic for our system. Because the team lives a considerable distance away from each other, we have started to use Skype as the main channel for our meeting. Project development time has been used learning the “ins</w:t>
-      </w:r>
-      <w:r>
-        <w:t xml:space="preserve"> and outs” of the </w:t>
+        <w:pStyle w:val="Normal1"/>
+      </w:pPr>
+      <w:r>
+        <w:tab/>
+        <w:t xml:space="preserve">Since Deliverable 1, We have finalized the logic for our system. Because the team lives a considerable distance away from each other, we have started to use Skype as the main channel for our meeting. Project development time has been used learning the “ins and outs” of the </w:t>
       </w:r>
       <w:proofErr w:type="spellStart"/>
       <w:r>
@@ -2025,7 +1898,7 @@
     </w:p>
     <w:p>
       <w:pPr>
-        <w:pStyle w:val="normal0"/>
+        <w:pStyle w:val="Normal1"/>
       </w:pPr>
     </w:p>
     <w:sectPr>
@@ -2039,7 +1912,7 @@
 </file>
 
 <file path=word/numbering.xml><?xml version="1.0" encoding="utf-8"?>
-<w:numbering xmlns:wpc="http://schemas.microsoft.com/office/word/2010/wordprocessingCanvas" xmlns:mo="http://schemas.microsoft.com/office/mac/office/2008/main" xmlns:mc="http://schemas.openxmlformats.org/markup-compatibility/2006" xmlns:mv="urn:schemas-microsoft-com:mac:vml" xmlns:o="urn:schemas-microsoft-com:office:office" xmlns:r="http://schemas.openxmlformats.org/officeDocument/2006/relationships" xmlns:m="http://schemas.openxmlformats.org/officeDocument/2006/math" xmlns:v="urn:schemas-microsoft-com:vml" xmlns:wp14="http://schemas.microsoft.com/office/word/2010/wordprocessingDrawing" xmlns:wp="http://schemas.openxmlformats.org/drawingml/2006/wordprocessingDrawing" xmlns:w10="urn:schemas-microsoft-com:office:word" xmlns:w="http://schemas.openxmlformats.org/wordprocessingml/2006/main" xmlns:w14="http://schemas.microsoft.com/office/word/2010/wordml" xmlns:wpg="http://schemas.microsoft.com/office/word/2010/wordprocessingGroup" xmlns:wpi="http://schemas.microsoft.com/office/word/2010/wordprocessingInk" xmlns:wne="http://schemas.microsoft.com/office/word/2006/wordml" xmlns:wps="http://schemas.microsoft.com/office/word/2010/wordprocessingShape" mc:Ignorable="w14 wp14">
+<w:numbering xmlns:wpc="http://schemas.microsoft.com/office/word/2010/wordprocessingCanvas" xmlns:mo="http://schemas.microsoft.com/office/mac/office/2008/main" xmlns:mc="http://schemas.openxmlformats.org/markup-compatibility/2006" xmlns:mv="urn:schemas-microsoft-com:mac:vml" xmlns:o="urn:schemas-microsoft-com:office:office" xmlns:r="http://schemas.openxmlformats.org/officeDocument/2006/relationships" xmlns:m="http://schemas.openxmlformats.org/officeDocument/2006/math" xmlns:v="urn:schemas-microsoft-com:vml" xmlns:wp14="http://schemas.microsoft.com/office/word/2010/wordprocessingDrawing" xmlns:wp="http://schemas.openxmlformats.org/drawingml/2006/wordprocessingDrawing" xmlns:w10="urn:schemas-microsoft-com:office:word" xmlns:w="http://schemas.openxmlformats.org/wordprocessingml/2006/main" xmlns:w14="http://schemas.microsoft.com/office/word/2010/wordml" xmlns:w15="http://schemas.microsoft.com/office/word/2012/wordml" xmlns:wpg="http://schemas.microsoft.com/office/word/2010/wordprocessingGroup" xmlns:wpi="http://schemas.microsoft.com/office/word/2010/wordprocessingInk" xmlns:wne="http://schemas.microsoft.com/office/word/2006/wordml" xmlns:wps="http://schemas.microsoft.com/office/word/2010/wordprocessingShape" mc:Ignorable="w14 w15 wp14">
   <w:abstractNum w:abstractNumId="0">
     <w:nsid w:val="07AE58A5"/>
     <w:multiLevelType w:val="multilevel"/>
@@ -2856,7 +2729,7 @@
 </file>
 
 <file path=word/styles.xml><?xml version="1.0" encoding="utf-8"?>
-<w:styles xmlns:mc="http://schemas.openxmlformats.org/markup-compatibility/2006" xmlns:r="http://schemas.openxmlformats.org/officeDocument/2006/relationships" xmlns:w="http://schemas.openxmlformats.org/wordprocessingml/2006/main" xmlns:w14="http://schemas.microsoft.com/office/word/2010/wordml" mc:Ignorable="w14">
+<w:styles xmlns:mc="http://schemas.openxmlformats.org/markup-compatibility/2006" xmlns:r="http://schemas.openxmlformats.org/officeDocument/2006/relationships" xmlns:w="http://schemas.openxmlformats.org/wordprocessingml/2006/main" xmlns:w14="http://schemas.microsoft.com/office/word/2010/wordml" xmlns:w15="http://schemas.microsoft.com/office/word/2012/wordml" mc:Ignorable="w14 w15">
   <w:docDefaults>
     <w:rPrDefault>
       <w:rPr>
@@ -2873,144 +2746,387 @@
       </w:pPr>
     </w:pPrDefault>
   </w:docDefaults>
-  <w:latentStyles w:defLockedState="0" w:defUIPriority="99" w:defSemiHidden="1" w:defUnhideWhenUsed="1" w:defQFormat="0" w:count="276">
-    <w:lsdException w:name="Normal" w:semiHidden="0" w:uiPriority="0" w:unhideWhenUsed="0" w:qFormat="1"/>
-    <w:lsdException w:name="heading 1" w:semiHidden="0" w:uiPriority="9" w:unhideWhenUsed="0" w:qFormat="1"/>
-    <w:lsdException w:name="heading 2" w:uiPriority="9" w:qFormat="1"/>
-    <w:lsdException w:name="heading 3" w:uiPriority="9" w:qFormat="1"/>
-    <w:lsdException w:name="heading 4" w:uiPriority="9" w:qFormat="1"/>
-    <w:lsdException w:name="heading 5" w:uiPriority="9" w:qFormat="1"/>
-    <w:lsdException w:name="heading 6" w:uiPriority="9" w:qFormat="1"/>
-    <w:lsdException w:name="heading 7" w:uiPriority="9" w:qFormat="1"/>
-    <w:lsdException w:name="heading 8" w:uiPriority="9" w:qFormat="1"/>
-    <w:lsdException w:name="heading 9" w:uiPriority="9" w:qFormat="1"/>
-    <w:lsdException w:name="toc 1" w:uiPriority="39"/>
-    <w:lsdException w:name="toc 2" w:uiPriority="39"/>
-    <w:lsdException w:name="toc 3" w:uiPriority="39"/>
-    <w:lsdException w:name="toc 4" w:uiPriority="39"/>
-    <w:lsdException w:name="toc 5" w:uiPriority="39"/>
-    <w:lsdException w:name="toc 6" w:uiPriority="39"/>
-    <w:lsdException w:name="toc 7" w:uiPriority="39"/>
-    <w:lsdException w:name="toc 8" w:uiPriority="39"/>
-    <w:lsdException w:name="toc 9" w:uiPriority="39"/>
-    <w:lsdException w:name="caption" w:uiPriority="35" w:qFormat="1"/>
-    <w:lsdException w:name="Title" w:semiHidden="0" w:uiPriority="10" w:unhideWhenUsed="0" w:qFormat="1"/>
-    <w:lsdException w:name="Default Paragraph Font" w:uiPriority="1"/>
-    <w:lsdException w:name="Subtitle" w:semiHidden="0" w:uiPriority="11" w:unhideWhenUsed="0" w:qFormat="1"/>
-    <w:lsdException w:name="Strong" w:semiHidden="0" w:uiPriority="22" w:unhideWhenUsed="0" w:qFormat="1"/>
-    <w:lsdException w:name="Emphasis" w:semiHidden="0" w:uiPriority="20" w:unhideWhenUsed="0" w:qFormat="1"/>
-    <w:lsdException w:name="Table Grid" w:semiHidden="0" w:uiPriority="59" w:unhideWhenUsed="0"/>
-    <w:lsdException w:name="Placeholder Text" w:unhideWhenUsed="0"/>
-    <w:lsdException w:name="No Spacing" w:semiHidden="0" w:uiPriority="1" w:unhideWhenUsed="0" w:qFormat="1"/>
-    <w:lsdException w:name="Light Shading" w:semiHidden="0" w:uiPriority="60" w:unhideWhenUsed="0"/>
-    <w:lsdException w:name="Light List" w:semiHidden="0" w:uiPriority="61" w:unhideWhenUsed="0"/>
-    <w:lsdException w:name="Light Grid" w:semiHidden="0" w:uiPriority="62" w:unhideWhenUsed="0"/>
-    <w:lsdException w:name="Medium Shading 1" w:semiHidden="0" w:uiPriority="63" w:unhideWhenUsed="0"/>
-    <w:lsdException w:name="Medium Shading 2" w:semiHidden="0" w:uiPriority="64" w:unhideWhenUsed="0"/>
-    <w:lsdException w:name="Medium List 1" w:semiHidden="0" w:uiPriority="65" w:unhideWhenUsed="0"/>
-    <w:lsdException w:name="Medium List 2" w:semiHidden="0" w:uiPriority="66" w:unhideWhenUsed="0"/>
-    <w:lsdException w:name="Medium Grid 1" w:semiHidden="0" w:uiPriority="67" w:unhideWhenUsed="0"/>
-    <w:lsdException w:name="Medium Grid 2" w:semiHidden="0" w:uiPriority="68" w:unhideWhenUsed="0"/>
-    <w:lsdException w:name="Medium Grid 3" w:semiHidden="0" w:uiPriority="69" w:unhideWhenUsed="0"/>
-    <w:lsdException w:name="Dark List" w:semiHidden="0" w:uiPriority="70" w:unhideWhenUsed="0"/>
-    <w:lsdException w:name="Colorful Shading" w:semiHidden="0" w:uiPriority="71" w:unhideWhenUsed="0"/>
-    <w:lsdException w:name="Colorful List" w:semiHidden="0" w:uiPriority="72" w:unhideWhenUsed="0"/>
-    <w:lsdException w:name="Colorful Grid" w:semiHidden="0" w:uiPriority="73" w:unhideWhenUsed="0"/>
-    <w:lsdException w:name="Light Shading Accent 1" w:semiHidden="0" w:uiPriority="60" w:unhideWhenUsed="0"/>
-    <w:lsdException w:name="Light List Accent 1" w:semiHidden="0" w:uiPriority="61" w:unhideWhenUsed="0"/>
-    <w:lsdException w:name="Light Grid Accent 1" w:semiHidden="0" w:uiPriority="62" w:unhideWhenUsed="0"/>
-    <w:lsdException w:name="Medium Shading 1 Accent 1" w:semiHidden="0" w:uiPriority="63" w:unhideWhenUsed="0"/>
-    <w:lsdException w:name="Medium Shading 2 Accent 1" w:semiHidden="0" w:uiPriority="64" w:unhideWhenUsed="0"/>
-    <w:lsdException w:name="Medium List 1 Accent 1" w:semiHidden="0" w:uiPriority="65" w:unhideWhenUsed="0"/>
-    <w:lsdException w:name="Revision" w:unhideWhenUsed="0"/>
-    <w:lsdException w:name="List Paragraph" w:semiHidden="0" w:uiPriority="34" w:unhideWhenUsed="0" w:qFormat="1"/>
-    <w:lsdException w:name="Quote" w:semiHidden="0" w:uiPriority="29" w:unhideWhenUsed="0" w:qFormat="1"/>
-    <w:lsdException w:name="Intense Quote" w:semiHidden="0" w:uiPriority="30" w:unhideWhenUsed="0" w:qFormat="1"/>
-    <w:lsdException w:name="Medium List 2 Accent 1" w:semiHidden="0" w:uiPriority="66" w:unhideWhenUsed="0"/>
-    <w:lsdException w:name="Medium Grid 1 Accent 1" w:semiHidden="0" w:uiPriority="67" w:unhideWhenUsed="0"/>
-    <w:lsdException w:name="Medium Grid 2 Accent 1" w:semiHidden="0" w:uiPriority="68" w:unhideWhenUsed="0"/>
-    <w:lsdException w:name="Medium Grid 3 Accent 1" w:semiHidden="0" w:uiPriority="69" w:unhideWhenUsed="0"/>
-    <w:lsdException w:name="Dark List Accent 1" w:semiHidden="0" w:uiPriority="70" w:unhideWhenUsed="0"/>
-    <w:lsdException w:name="Colorful Shading Accent 1" w:semiHidden="0" w:uiPriority="71" w:unhideWhenUsed="0"/>
-    <w:lsdException w:name="Colorful List Accent 1" w:semiHidden="0" w:uiPriority="72" w:unhideWhenUsed="0"/>
-    <w:lsdException w:name="Colorful Grid Accent 1" w:semiHidden="0" w:uiPriority="73" w:unhideWhenUsed="0"/>
-    <w:lsdException w:name="Light Shading Accent 2" w:semiHidden="0" w:uiPriority="60" w:unhideWhenUsed="0"/>
-    <w:lsdException w:name="Light List Accent 2" w:semiHidden="0" w:uiPriority="61" w:unhideWhenUsed="0"/>
-    <w:lsdException w:name="Light Grid Accent 2" w:semiHidden="0" w:uiPriority="62" w:unhideWhenUsed="0"/>
-    <w:lsdException w:name="Medium Shading 1 Accent 2" w:semiHidden="0" w:uiPriority="63" w:unhideWhenUsed="0"/>
-    <w:lsdException w:name="Medium Shading 2 Accent 2" w:semiHidden="0" w:uiPriority="64" w:unhideWhenUsed="0"/>
-    <w:lsdException w:name="Medium List 1 Accent 2" w:semiHidden="0" w:uiPriority="65" w:unhideWhenUsed="0"/>
-    <w:lsdException w:name="Medium List 2 Accent 2" w:semiHidden="0" w:uiPriority="66" w:unhideWhenUsed="0"/>
-    <w:lsdException w:name="Medium Grid 1 Accent 2" w:semiHidden="0" w:uiPriority="67" w:unhideWhenUsed="0"/>
-    <w:lsdException w:name="Medium Grid 2 Accent 2" w:semiHidden="0" w:uiPriority="68" w:unhideWhenUsed="0"/>
-    <w:lsdException w:name="Medium Grid 3 Accent 2" w:semiHidden="0" w:uiPriority="69" w:unhideWhenUsed="0"/>
-    <w:lsdException w:name="Dark List Accent 2" w:semiHidden="0" w:uiPriority="70" w:unhideWhenUsed="0"/>
-    <w:lsdException w:name="Colorful Shading Accent 2" w:semiHidden="0" w:uiPriority="71" w:unhideWhenUsed="0"/>
-    <w:lsdException w:name="Colorful List Accent 2" w:semiHidden="0" w:uiPriority="72" w:unhideWhenUsed="0"/>
-    <w:lsdException w:name="Colorful Grid Accent 2" w:semiHidden="0" w:uiPriority="73" w:unhideWhenUsed="0"/>
-    <w:lsdException w:name="Light Shading Accent 3" w:semiHidden="0" w:uiPriority="60" w:unhideWhenUsed="0"/>
-    <w:lsdException w:name="Light List Accent 3" w:semiHidden="0" w:uiPriority="61" w:unhideWhenUsed="0"/>
-    <w:lsdException w:name="Light Grid Accent 3" w:semiHidden="0" w:uiPriority="62" w:unhideWhenUsed="0"/>
-    <w:lsdException w:name="Medium Shading 1 Accent 3" w:semiHidden="0" w:uiPriority="63" w:unhideWhenUsed="0"/>
-    <w:lsdException w:name="Medium Shading 2 Accent 3" w:semiHidden="0" w:uiPriority="64" w:unhideWhenUsed="0"/>
-    <w:lsdException w:name="Medium List 1 Accent 3" w:semiHidden="0" w:uiPriority="65" w:unhideWhenUsed="0"/>
-    <w:lsdException w:name="Medium List 2 Accent 3" w:semiHidden="0" w:uiPriority="66" w:unhideWhenUsed="0"/>
-    <w:lsdException w:name="Medium Grid 1 Accent 3" w:semiHidden="0" w:uiPriority="67" w:unhideWhenUsed="0"/>
-    <w:lsdException w:name="Medium Grid 2 Accent 3" w:semiHidden="0" w:uiPriority="68" w:unhideWhenUsed="0"/>
-    <w:lsdException w:name="Medium Grid 3 Accent 3" w:semiHidden="0" w:uiPriority="69" w:unhideWhenUsed="0"/>
-    <w:lsdException w:name="Dark List Accent 3" w:semiHidden="0" w:uiPriority="70" w:unhideWhenUsed="0"/>
-    <w:lsdException w:name="Colorful Shading Accent 3" w:semiHidden="0" w:uiPriority="71" w:unhideWhenUsed="0"/>
-    <w:lsdException w:name="Colorful List Accent 3" w:semiHidden="0" w:uiPriority="72" w:unhideWhenUsed="0"/>
-    <w:lsdException w:name="Colorful Grid Accent 3" w:semiHidden="0" w:uiPriority="73" w:unhideWhenUsed="0"/>
-    <w:lsdException w:name="Light Shading Accent 4" w:semiHidden="0" w:uiPriority="60" w:unhideWhenUsed="0"/>
-    <w:lsdException w:name="Light List Accent 4" w:semiHidden="0" w:uiPriority="61" w:unhideWhenUsed="0"/>
-    <w:lsdException w:name="Light Grid Accent 4" w:semiHidden="0" w:uiPriority="62" w:unhideWhenUsed="0"/>
-    <w:lsdException w:name="Medium Shading 1 Accent 4" w:semiHidden="0" w:uiPriority="63" w:unhideWhenUsed="0"/>
-    <w:lsdException w:name="Medium Shading 2 Accent 4" w:semiHidden="0" w:uiPriority="64" w:unhideWhenUsed="0"/>
-    <w:lsdException w:name="Medium List 1 Accent 4" w:semiHidden="0" w:uiPriority="65" w:unhideWhenUsed="0"/>
-    <w:lsdException w:name="Medium List 2 Accent 4" w:semiHidden="0" w:uiPriority="66" w:unhideWhenUsed="0"/>
-    <w:lsdException w:name="Medium Grid 1 Accent 4" w:semiHidden="0" w:uiPriority="67" w:unhideWhenUsed="0"/>
-    <w:lsdException w:name="Medium Grid 2 Accent 4" w:semiHidden="0" w:uiPriority="68" w:unhideWhenUsed="0"/>
-    <w:lsdException w:name="Medium Grid 3 Accent 4" w:semiHidden="0" w:uiPriority="69" w:unhideWhenUsed="0"/>
-    <w:lsdException w:name="Dark List Accent 4" w:semiHidden="0" w:uiPriority="70" w:unhideWhenUsed="0"/>
-    <w:lsdException w:name="Colorful Shading Accent 4" w:semiHidden="0" w:uiPriority="71" w:unhideWhenUsed="0"/>
-    <w:lsdException w:name="Colorful List Accent 4" w:semiHidden="0" w:uiPriority="72" w:unhideWhenUsed="0"/>
-    <w:lsdException w:name="Colorful Grid Accent 4" w:semiHidden="0" w:uiPriority="73" w:unhideWhenUsed="0"/>
-    <w:lsdException w:name="Light Shading Accent 5" w:semiHidden="0" w:uiPriority="60" w:unhideWhenUsed="0"/>
-    <w:lsdException w:name="Light List Accent 5" w:semiHidden="0" w:uiPriority="61" w:unhideWhenUsed="0"/>
-    <w:lsdException w:name="Light Grid Accent 5" w:semiHidden="0" w:uiPriority="62" w:unhideWhenUsed="0"/>
-    <w:lsdException w:name="Medium Shading 1 Accent 5" w:semiHidden="0" w:uiPriority="63" w:unhideWhenUsed="0"/>
-    <w:lsdException w:name="Medium Shading 2 Accent 5" w:semiHidden="0" w:uiPriority="64" w:unhideWhenUsed="0"/>
-    <w:lsdException w:name="Medium List 1 Accent 5" w:semiHidden="0" w:uiPriority="65" w:unhideWhenUsed="0"/>
-    <w:lsdException w:name="Medium List 2 Accent 5" w:semiHidden="0" w:uiPriority="66" w:unhideWhenUsed="0"/>
-    <w:lsdException w:name="Medium Grid 1 Accent 5" w:semiHidden="0" w:uiPriority="67" w:unhideWhenUsed="0"/>
-    <w:lsdException w:name="Medium Grid 2 Accent 5" w:semiHidden="0" w:uiPriority="68" w:unhideWhenUsed="0"/>
-    <w:lsdException w:name="Medium Grid 3 Accent 5" w:semiHidden="0" w:uiPriority="69" w:unhideWhenUsed="0"/>
-    <w:lsdException w:name="Dark List Accent 5" w:semiHidden="0" w:uiPriority="70" w:unhideWhenUsed="0"/>
-    <w:lsdException w:name="Colorful Shading Accent 5" w:semiHidden="0" w:uiPriority="71" w:unhideWhenUsed="0"/>
-    <w:lsdException w:name="Colorful List Accent 5" w:semiHidden="0" w:uiPriority="72" w:unhideWhenUsed="0"/>
-    <w:lsdException w:name="Colorful Grid Accent 5" w:semiHidden="0" w:uiPriority="73" w:unhideWhenUsed="0"/>
-    <w:lsdException w:name="Light Shading Accent 6" w:semiHidden="0" w:uiPriority="60" w:unhideWhenUsed="0"/>
-    <w:lsdException w:name="Light List Accent 6" w:semiHidden="0" w:uiPriority="61" w:unhideWhenUsed="0"/>
-    <w:lsdException w:name="Light Grid Accent 6" w:semiHidden="0" w:uiPriority="62" w:unhideWhenUsed="0"/>
-    <w:lsdException w:name="Medium Shading 1 Accent 6" w:semiHidden="0" w:uiPriority="63" w:unhideWhenUsed="0"/>
-    <w:lsdException w:name="Medium Shading 2 Accent 6" w:semiHidden="0" w:uiPriority="64" w:unhideWhenUsed="0"/>
-    <w:lsdException w:name="Medium List 1 Accent 6" w:semiHidden="0" w:uiPriority="65" w:unhideWhenUsed="0"/>
-    <w:lsdException w:name="Medium List 2 Accent 6" w:semiHidden="0" w:uiPriority="66" w:unhideWhenUsed="0"/>
-    <w:lsdException w:name="Medium Grid 1 Accent 6" w:semiHidden="0" w:uiPriority="67" w:unhideWhenUsed="0"/>
-    <w:lsdException w:name="Medium Grid 2 Accent 6" w:semiHidden="0" w:uiPriority="68" w:unhideWhenUsed="0"/>
-    <w:lsdException w:name="Medium Grid 3 Accent 6" w:semiHidden="0" w:uiPriority="69" w:unhideWhenUsed="0"/>
-    <w:lsdException w:name="Dark List Accent 6" w:semiHidden="0" w:uiPriority="70" w:unhideWhenUsed="0"/>
-    <w:lsdException w:name="Colorful Shading Accent 6" w:semiHidden="0" w:uiPriority="71" w:unhideWhenUsed="0"/>
-    <w:lsdException w:name="Colorful List Accent 6" w:semiHidden="0" w:uiPriority="72" w:unhideWhenUsed="0"/>
-    <w:lsdException w:name="Colorful Grid Accent 6" w:semiHidden="0" w:uiPriority="73" w:unhideWhenUsed="0"/>
-    <w:lsdException w:name="Subtle Emphasis" w:semiHidden="0" w:uiPriority="19" w:unhideWhenUsed="0" w:qFormat="1"/>
-    <w:lsdException w:name="Intense Emphasis" w:semiHidden="0" w:uiPriority="21" w:unhideWhenUsed="0" w:qFormat="1"/>
-    <w:lsdException w:name="Subtle Reference" w:semiHidden="0" w:uiPriority="31" w:unhideWhenUsed="0" w:qFormat="1"/>
-    <w:lsdException w:name="Intense Reference" w:semiHidden="0" w:uiPriority="32" w:unhideWhenUsed="0" w:qFormat="1"/>
-    <w:lsdException w:name="Book Title" w:semiHidden="0" w:uiPriority="33" w:unhideWhenUsed="0" w:qFormat="1"/>
-    <w:lsdException w:name="Bibliography" w:uiPriority="37"/>
-    <w:lsdException w:name="TOC Heading" w:uiPriority="39" w:qFormat="1"/>
+  <w:latentStyles w:defLockedState="0" w:defUIPriority="99" w:defSemiHidden="0" w:defUnhideWhenUsed="0" w:defQFormat="0" w:count="380">
+    <w:lsdException w:name="Normal" w:uiPriority="0" w:qFormat="1"/>
+    <w:lsdException w:name="heading 1" w:uiPriority="9" w:qFormat="1"/>
+    <w:lsdException w:name="heading 2" w:semiHidden="1" w:uiPriority="9" w:unhideWhenUsed="1" w:qFormat="1"/>
+    <w:lsdException w:name="heading 3" w:semiHidden="1" w:uiPriority="9" w:unhideWhenUsed="1" w:qFormat="1"/>
+    <w:lsdException w:name="heading 4" w:semiHidden="1" w:uiPriority="9" w:unhideWhenUsed="1" w:qFormat="1"/>
+    <w:lsdException w:name="heading 5" w:semiHidden="1" w:uiPriority="9" w:unhideWhenUsed="1" w:qFormat="1"/>
+    <w:lsdException w:name="heading 6" w:semiHidden="1" w:uiPriority="9" w:unhideWhenUsed="1" w:qFormat="1"/>
+    <w:lsdException w:name="heading 7" w:semiHidden="1" w:uiPriority="9" w:unhideWhenUsed="1" w:qFormat="1"/>
+    <w:lsdException w:name="heading 8" w:semiHidden="1" w:uiPriority="9" w:unhideWhenUsed="1" w:qFormat="1"/>
+    <w:lsdException w:name="heading 9" w:semiHidden="1" w:uiPriority="9" w:unhideWhenUsed="1" w:qFormat="1"/>
+    <w:lsdException w:name="index 1" w:semiHidden="1" w:unhideWhenUsed="1"/>
+    <w:lsdException w:name="index 2" w:semiHidden="1" w:unhideWhenUsed="1"/>
+    <w:lsdException w:name="index 3" w:semiHidden="1" w:unhideWhenUsed="1"/>
+    <w:lsdException w:name="index 4" w:semiHidden="1" w:unhideWhenUsed="1"/>
+    <w:lsdException w:name="index 5" w:semiHidden="1" w:unhideWhenUsed="1"/>
+    <w:lsdException w:name="index 6" w:semiHidden="1" w:unhideWhenUsed="1"/>
+    <w:lsdException w:name="index 7" w:semiHidden="1" w:unhideWhenUsed="1"/>
+    <w:lsdException w:name="index 8" w:semiHidden="1" w:unhideWhenUsed="1"/>
+    <w:lsdException w:name="index 9" w:semiHidden="1" w:unhideWhenUsed="1"/>
+    <w:lsdException w:name="toc 1" w:semiHidden="1" w:uiPriority="39" w:unhideWhenUsed="1"/>
+    <w:lsdException w:name="toc 2" w:semiHidden="1" w:uiPriority="39" w:unhideWhenUsed="1"/>
+    <w:lsdException w:name="toc 3" w:semiHidden="1" w:uiPriority="39" w:unhideWhenUsed="1"/>
+    <w:lsdException w:name="toc 4" w:semiHidden="1" w:uiPriority="39" w:unhideWhenUsed="1"/>
+    <w:lsdException w:name="toc 5" w:semiHidden="1" w:uiPriority="39" w:unhideWhenUsed="1"/>
+    <w:lsdException w:name="toc 6" w:semiHidden="1" w:uiPriority="39" w:unhideWhenUsed="1"/>
+    <w:lsdException w:name="toc 7" w:semiHidden="1" w:uiPriority="39" w:unhideWhenUsed="1"/>
+    <w:lsdException w:name="toc 8" w:semiHidden="1" w:uiPriority="39" w:unhideWhenUsed="1"/>
+    <w:lsdException w:name="toc 9" w:semiHidden="1" w:uiPriority="39" w:unhideWhenUsed="1"/>
+    <w:lsdException w:name="Normal Indent" w:semiHidden="1" w:unhideWhenUsed="1"/>
+    <w:lsdException w:name="footnote text" w:semiHidden="1" w:unhideWhenUsed="1"/>
+    <w:lsdException w:name="annotation text" w:semiHidden="1" w:unhideWhenUsed="1"/>
+    <w:lsdException w:name="header" w:semiHidden="1" w:unhideWhenUsed="1"/>
+    <w:lsdException w:name="footer" w:semiHidden="1" w:unhideWhenUsed="1"/>
+    <w:lsdException w:name="index heading" w:semiHidden="1" w:unhideWhenUsed="1"/>
+    <w:lsdException w:name="caption" w:semiHidden="1" w:uiPriority="35" w:unhideWhenUsed="1" w:qFormat="1"/>
+    <w:lsdException w:name="table of figures" w:semiHidden="1" w:unhideWhenUsed="1"/>
+    <w:lsdException w:name="envelope address" w:semiHidden="1" w:unhideWhenUsed="1"/>
+    <w:lsdException w:name="envelope return" w:semiHidden="1" w:unhideWhenUsed="1"/>
+    <w:lsdException w:name="footnote reference" w:semiHidden="1" w:unhideWhenUsed="1"/>
+    <w:lsdException w:name="annotation reference" w:semiHidden="1" w:unhideWhenUsed="1"/>
+    <w:lsdException w:name="line number" w:semiHidden="1" w:unhideWhenUsed="1"/>
+    <w:lsdException w:name="page number" w:semiHidden="1" w:unhideWhenUsed="1"/>
+    <w:lsdException w:name="endnote reference" w:semiHidden="1" w:unhideWhenUsed="1"/>
+    <w:lsdException w:name="endnote text" w:semiHidden="1" w:unhideWhenUsed="1"/>
+    <w:lsdException w:name="table of authorities" w:semiHidden="1" w:unhideWhenUsed="1"/>
+    <w:lsdException w:name="macro" w:semiHidden="1" w:unhideWhenUsed="1"/>
+    <w:lsdException w:name="toa heading" w:semiHidden="1" w:unhideWhenUsed="1"/>
+    <w:lsdException w:name="List" w:semiHidden="1" w:unhideWhenUsed="1"/>
+    <w:lsdException w:name="List Bullet" w:semiHidden="1" w:unhideWhenUsed="1"/>
+    <w:lsdException w:name="List Number" w:semiHidden="1" w:unhideWhenUsed="1"/>
+    <w:lsdException w:name="List 2" w:semiHidden="1" w:unhideWhenUsed="1"/>
+    <w:lsdException w:name="List 3" w:semiHidden="1" w:unhideWhenUsed="1"/>
+    <w:lsdException w:name="List 4" w:semiHidden="1" w:unhideWhenUsed="1"/>
+    <w:lsdException w:name="List 5" w:semiHidden="1" w:unhideWhenUsed="1"/>
+    <w:lsdException w:name="List Bullet 2" w:semiHidden="1" w:unhideWhenUsed="1"/>
+    <w:lsdException w:name="List Bullet 3" w:semiHidden="1" w:unhideWhenUsed="1"/>
+    <w:lsdException w:name="List Bullet 4" w:semiHidden="1" w:unhideWhenUsed="1"/>
+    <w:lsdException w:name="List Bullet 5" w:semiHidden="1" w:unhideWhenUsed="1"/>
+    <w:lsdException w:name="List Number 2" w:semiHidden="1" w:unhideWhenUsed="1"/>
+    <w:lsdException w:name="List Number 3" w:semiHidden="1" w:unhideWhenUsed="1"/>
+    <w:lsdException w:name="List Number 4" w:semiHidden="1" w:unhideWhenUsed="1"/>
+    <w:lsdException w:name="List Number 5" w:semiHidden="1" w:unhideWhenUsed="1"/>
+    <w:lsdException w:name="Title" w:uiPriority="10" w:qFormat="1"/>
+    <w:lsdException w:name="Closing" w:semiHidden="1" w:unhideWhenUsed="1"/>
+    <w:lsdException w:name="Signature" w:semiHidden="1" w:unhideWhenUsed="1"/>
+    <w:lsdException w:name="Default Paragraph Font" w:semiHidden="1" w:uiPriority="1" w:unhideWhenUsed="1"/>
+    <w:lsdException w:name="Body Text" w:semiHidden="1" w:unhideWhenUsed="1"/>
+    <w:lsdException w:name="Body Text Indent" w:semiHidden="1" w:unhideWhenUsed="1"/>
+    <w:lsdException w:name="List Continue" w:semiHidden="1" w:unhideWhenUsed="1"/>
+    <w:lsdException w:name="List Continue 2" w:semiHidden="1" w:unhideWhenUsed="1"/>
+    <w:lsdException w:name="List Continue 3" w:semiHidden="1" w:unhideWhenUsed="1"/>
+    <w:lsdException w:name="List Continue 4" w:semiHidden="1" w:unhideWhenUsed="1"/>
+    <w:lsdException w:name="List Continue 5" w:semiHidden="1" w:unhideWhenUsed="1"/>
+    <w:lsdException w:name="Message Header" w:semiHidden="1" w:unhideWhenUsed="1"/>
+    <w:lsdException w:name="Subtitle" w:uiPriority="11" w:qFormat="1"/>
+    <w:lsdException w:name="Salutation" w:semiHidden="1" w:unhideWhenUsed="1"/>
+    <w:lsdException w:name="Date" w:semiHidden="1" w:unhideWhenUsed="1"/>
+    <w:lsdException w:name="Body Text First Indent" w:semiHidden="1" w:unhideWhenUsed="1"/>
+    <w:lsdException w:name="Body Text First Indent 2" w:semiHidden="1" w:unhideWhenUsed="1"/>
+    <w:lsdException w:name="Note Heading" w:semiHidden="1" w:unhideWhenUsed="1"/>
+    <w:lsdException w:name="Body Text 2" w:semiHidden="1" w:unhideWhenUsed="1"/>
+    <w:lsdException w:name="Body Text 3" w:semiHidden="1" w:unhideWhenUsed="1"/>
+    <w:lsdException w:name="Body Text Indent 2" w:semiHidden="1" w:unhideWhenUsed="1"/>
+    <w:lsdException w:name="Body Text Indent 3" w:semiHidden="1" w:unhideWhenUsed="1"/>
+    <w:lsdException w:name="Block Text" w:semiHidden="1" w:unhideWhenUsed="1"/>
+    <w:lsdException w:name="Hyperlink" w:semiHidden="1" w:unhideWhenUsed="1"/>
+    <w:lsdException w:name="FollowedHyperlink" w:semiHidden="1" w:unhideWhenUsed="1"/>
+    <w:lsdException w:name="Strong" w:uiPriority="22" w:qFormat="1"/>
+    <w:lsdException w:name="Emphasis" w:uiPriority="20" w:qFormat="1"/>
+    <w:lsdException w:name="Document Map" w:semiHidden="1" w:unhideWhenUsed="1"/>
+    <w:lsdException w:name="Plain Text" w:semiHidden="1" w:unhideWhenUsed="1"/>
+    <w:lsdException w:name="E-mail Signature" w:semiHidden="1" w:unhideWhenUsed="1"/>
+    <w:lsdException w:name="HTML Top of Form" w:semiHidden="1" w:unhideWhenUsed="1"/>
+    <w:lsdException w:name="HTML Bottom of Form" w:semiHidden="1" w:unhideWhenUsed="1"/>
+    <w:lsdException w:name="Normal (Web)" w:semiHidden="1" w:unhideWhenUsed="1"/>
+    <w:lsdException w:name="HTML Acronym" w:semiHidden="1" w:unhideWhenUsed="1"/>
+    <w:lsdException w:name="HTML Address" w:semiHidden="1" w:unhideWhenUsed="1"/>
+    <w:lsdException w:name="HTML Cite" w:semiHidden="1" w:unhideWhenUsed="1"/>
+    <w:lsdException w:name="HTML Code" w:semiHidden="1" w:unhideWhenUsed="1"/>
+    <w:lsdException w:name="HTML Definition" w:semiHidden="1" w:unhideWhenUsed="1"/>
+    <w:lsdException w:name="HTML Keyboard" w:semiHidden="1" w:unhideWhenUsed="1"/>
+    <w:lsdException w:name="HTML Preformatted" w:semiHidden="1" w:unhideWhenUsed="1"/>
+    <w:lsdException w:name="HTML Sample" w:semiHidden="1" w:unhideWhenUsed="1"/>
+    <w:lsdException w:name="HTML Typewriter" w:semiHidden="1" w:unhideWhenUsed="1"/>
+    <w:lsdException w:name="HTML Variable" w:semiHidden="1" w:unhideWhenUsed="1"/>
+    <w:lsdException w:name="Normal Table" w:semiHidden="1" w:unhideWhenUsed="1"/>
+    <w:lsdException w:name="annotation subject" w:semiHidden="1" w:unhideWhenUsed="1"/>
+    <w:lsdException w:name="No List" w:semiHidden="1" w:unhideWhenUsed="1"/>
+    <w:lsdException w:name="Outline List 1" w:semiHidden="1" w:unhideWhenUsed="1"/>
+    <w:lsdException w:name="Outline List 2" w:semiHidden="1" w:unhideWhenUsed="1"/>
+    <w:lsdException w:name="Outline List 3" w:semiHidden="1" w:unhideWhenUsed="1"/>
+    <w:lsdException w:name="Table Simple 1" w:semiHidden="1" w:unhideWhenUsed="1"/>
+    <w:lsdException w:name="Table Simple 2" w:semiHidden="1" w:unhideWhenUsed="1"/>
+    <w:lsdException w:name="Table Simple 3" w:semiHidden="1" w:unhideWhenUsed="1"/>
+    <w:lsdException w:name="Table Classic 1" w:semiHidden="1" w:unhideWhenUsed="1"/>
+    <w:lsdException w:name="Table Classic 2" w:semiHidden="1" w:unhideWhenUsed="1"/>
+    <w:lsdException w:name="Table Classic 3" w:semiHidden="1" w:unhideWhenUsed="1"/>
+    <w:lsdException w:name="Table Classic 4" w:semiHidden="1" w:unhideWhenUsed="1"/>
+    <w:lsdException w:name="Table Colorful 1" w:semiHidden="1" w:unhideWhenUsed="1"/>
+    <w:lsdException w:name="Table Colorful 2" w:semiHidden="1" w:unhideWhenUsed="1"/>
+    <w:lsdException w:name="Table Colorful 3" w:semiHidden="1" w:unhideWhenUsed="1"/>
+    <w:lsdException w:name="Table Columns 1" w:semiHidden="1" w:unhideWhenUsed="1"/>
+    <w:lsdException w:name="Table Columns 2" w:semiHidden="1" w:unhideWhenUsed="1"/>
+    <w:lsdException w:name="Table Columns 3" w:semiHidden="1" w:unhideWhenUsed="1"/>
+    <w:lsdException w:name="Table Columns 4" w:semiHidden="1" w:unhideWhenUsed="1"/>
+    <w:lsdException w:name="Table Columns 5" w:semiHidden="1" w:unhideWhenUsed="1"/>
+    <w:lsdException w:name="Table Grid 1" w:semiHidden="1" w:unhideWhenUsed="1"/>
+    <w:lsdException w:name="Table Grid 2" w:semiHidden="1" w:unhideWhenUsed="1"/>
+    <w:lsdException w:name="Table Grid 3" w:semiHidden="1" w:unhideWhenUsed="1"/>
+    <w:lsdException w:name="Table Grid 4" w:semiHidden="1" w:unhideWhenUsed="1"/>
+    <w:lsdException w:name="Table Grid 5" w:semiHidden="1" w:unhideWhenUsed="1"/>
+    <w:lsdException w:name="Table Grid 6" w:semiHidden="1" w:unhideWhenUsed="1"/>
+    <w:lsdException w:name="Table Grid 7" w:semiHidden="1" w:unhideWhenUsed="1"/>
+    <w:lsdException w:name="Table Grid 8" w:semiHidden="1" w:unhideWhenUsed="1"/>
+    <w:lsdException w:name="Table List 1" w:semiHidden="1" w:unhideWhenUsed="1"/>
+    <w:lsdException w:name="Table List 2" w:semiHidden="1" w:unhideWhenUsed="1"/>
+    <w:lsdException w:name="Table List 3" w:semiHidden="1" w:unhideWhenUsed="1"/>
+    <w:lsdException w:name="Table List 4" w:semiHidden="1" w:unhideWhenUsed="1"/>
+    <w:lsdException w:name="Table List 5" w:semiHidden="1" w:unhideWhenUsed="1"/>
+    <w:lsdException w:name="Table List 6" w:semiHidden="1" w:unhideWhenUsed="1"/>
+    <w:lsdException w:name="Table List 7" w:semiHidden="1" w:unhideWhenUsed="1"/>
+    <w:lsdException w:name="Table List 8" w:semiHidden="1" w:unhideWhenUsed="1"/>
+    <w:lsdException w:name="Table 3D effects 1" w:semiHidden="1" w:unhideWhenUsed="1"/>
+    <w:lsdException w:name="Table 3D effects 2" w:semiHidden="1" w:unhideWhenUsed="1"/>
+    <w:lsdException w:name="Table 3D effects 3" w:semiHidden="1" w:unhideWhenUsed="1"/>
+    <w:lsdException w:name="Table Contemporary" w:semiHidden="1" w:unhideWhenUsed="1"/>
+    <w:lsdException w:name="Table Elegant" w:semiHidden="1" w:unhideWhenUsed="1"/>
+    <w:lsdException w:name="Table Professional" w:semiHidden="1" w:unhideWhenUsed="1"/>
+    <w:lsdException w:name="Table Subtle 1" w:semiHidden="1" w:unhideWhenUsed="1"/>
+    <w:lsdException w:name="Table Subtle 2" w:semiHidden="1" w:unhideWhenUsed="1"/>
+    <w:lsdException w:name="Table Web 1" w:semiHidden="1" w:unhideWhenUsed="1"/>
+    <w:lsdException w:name="Table Web 2" w:semiHidden="1" w:unhideWhenUsed="1"/>
+    <w:lsdException w:name="Table Web 3" w:semiHidden="1" w:unhideWhenUsed="1"/>
+    <w:lsdException w:name="Balloon Text" w:semiHidden="1" w:unhideWhenUsed="1"/>
+    <w:lsdException w:name="Table Grid" w:uiPriority="59"/>
+    <w:lsdException w:name="Table Theme" w:semiHidden="1" w:unhideWhenUsed="1"/>
+    <w:lsdException w:name="Note Level 1" w:semiHidden="1" w:unhideWhenUsed="1"/>
+    <w:lsdException w:name="Note Level 2" w:semiHidden="1" w:unhideWhenUsed="1"/>
+    <w:lsdException w:name="Note Level 3" w:semiHidden="1" w:unhideWhenUsed="1"/>
+    <w:lsdException w:name="Note Level 4" w:semiHidden="1" w:unhideWhenUsed="1"/>
+    <w:lsdException w:name="Note Level 5" w:semiHidden="1" w:unhideWhenUsed="1"/>
+    <w:lsdException w:name="Note Level 6" w:semiHidden="1" w:unhideWhenUsed="1"/>
+    <w:lsdException w:name="Note Level 7" w:semiHidden="1" w:unhideWhenUsed="1"/>
+    <w:lsdException w:name="Note Level 8" w:semiHidden="1" w:unhideWhenUsed="1"/>
+    <w:lsdException w:name="Note Level 9" w:semiHidden="1" w:unhideWhenUsed="1"/>
+    <w:lsdException w:name="Placeholder Text" w:semiHidden="1"/>
+    <w:lsdException w:name="No Spacing" w:uiPriority="1" w:qFormat="1"/>
+    <w:lsdException w:name="Light Shading" w:uiPriority="60"/>
+    <w:lsdException w:name="Light List" w:uiPriority="61"/>
+    <w:lsdException w:name="Light Grid" w:uiPriority="62"/>
+    <w:lsdException w:name="Medium Shading 1" w:uiPriority="63"/>
+    <w:lsdException w:name="Medium Shading 2" w:uiPriority="64"/>
+    <w:lsdException w:name="Medium List 1" w:uiPriority="65"/>
+    <w:lsdException w:name="Medium List 2" w:uiPriority="66"/>
+    <w:lsdException w:name="Medium Grid 1" w:uiPriority="67"/>
+    <w:lsdException w:name="Medium Grid 2" w:uiPriority="68"/>
+    <w:lsdException w:name="Medium Grid 3" w:uiPriority="69"/>
+    <w:lsdException w:name="Dark List" w:uiPriority="70"/>
+    <w:lsdException w:name="Colorful Shading" w:uiPriority="71"/>
+    <w:lsdException w:name="Colorful List" w:uiPriority="72"/>
+    <w:lsdException w:name="Colorful Grid" w:uiPriority="73"/>
+    <w:lsdException w:name="Light Shading Accent 1" w:uiPriority="60"/>
+    <w:lsdException w:name="Light List Accent 1" w:uiPriority="61"/>
+    <w:lsdException w:name="Light Grid Accent 1" w:uiPriority="62"/>
+    <w:lsdException w:name="Medium Shading 1 Accent 1" w:uiPriority="63"/>
+    <w:lsdException w:name="Medium Shading 2 Accent 1" w:uiPriority="64"/>
+    <w:lsdException w:name="Medium List 1 Accent 1" w:uiPriority="65"/>
+    <w:lsdException w:name="Revision" w:semiHidden="1"/>
+    <w:lsdException w:name="List Paragraph" w:uiPriority="34" w:qFormat="1"/>
+    <w:lsdException w:name="Quote" w:uiPriority="29" w:qFormat="1"/>
+    <w:lsdException w:name="Intense Quote" w:uiPriority="30" w:qFormat="1"/>
+    <w:lsdException w:name="Medium List 2 Accent 1" w:uiPriority="66"/>
+    <w:lsdException w:name="Medium Grid 1 Accent 1" w:uiPriority="67"/>
+    <w:lsdException w:name="Medium Grid 2 Accent 1" w:uiPriority="68"/>
+    <w:lsdException w:name="Medium Grid 3 Accent 1" w:uiPriority="69"/>
+    <w:lsdException w:name="Dark List Accent 1" w:uiPriority="70"/>
+    <w:lsdException w:name="Colorful Shading Accent 1" w:uiPriority="71"/>
+    <w:lsdException w:name="Colorful List Accent 1" w:uiPriority="72"/>
+    <w:lsdException w:name="Colorful Grid Accent 1" w:uiPriority="73"/>
+    <w:lsdException w:name="Light Shading Accent 2" w:uiPriority="60"/>
+    <w:lsdException w:name="Light List Accent 2" w:uiPriority="61"/>
+    <w:lsdException w:name="Light Grid Accent 2" w:uiPriority="62"/>
+    <w:lsdException w:name="Medium Shading 1 Accent 2" w:uiPriority="63"/>
+    <w:lsdException w:name="Medium Shading 2 Accent 2" w:uiPriority="64"/>
+    <w:lsdException w:name="Medium List 1 Accent 2" w:uiPriority="65"/>
+    <w:lsdException w:name="Medium List 2 Accent 2" w:uiPriority="66"/>
+    <w:lsdException w:name="Medium Grid 1 Accent 2" w:uiPriority="67"/>
+    <w:lsdException w:name="Medium Grid 2 Accent 2" w:uiPriority="68"/>
+    <w:lsdException w:name="Medium Grid 3 Accent 2" w:uiPriority="69"/>
+    <w:lsdException w:name="Dark List Accent 2" w:uiPriority="70"/>
+    <w:lsdException w:name="Colorful Shading Accent 2" w:uiPriority="71"/>
+    <w:lsdException w:name="Colorful List Accent 2" w:uiPriority="72"/>
+    <w:lsdException w:name="Colorful Grid Accent 2" w:uiPriority="73"/>
+    <w:lsdException w:name="Light Shading Accent 3" w:uiPriority="60"/>
+    <w:lsdException w:name="Light List Accent 3" w:uiPriority="61"/>
+    <w:lsdException w:name="Light Grid Accent 3" w:uiPriority="62"/>
+    <w:lsdException w:name="Medium Shading 1 Accent 3" w:uiPriority="63"/>
+    <w:lsdException w:name="Medium Shading 2 Accent 3" w:uiPriority="64"/>
+    <w:lsdException w:name="Medium List 1 Accent 3" w:uiPriority="65"/>
+    <w:lsdException w:name="Medium List 2 Accent 3" w:uiPriority="66"/>
+    <w:lsdException w:name="Medium Grid 1 Accent 3" w:uiPriority="67"/>
+    <w:lsdException w:name="Medium Grid 2 Accent 3" w:uiPriority="68"/>
+    <w:lsdException w:name="Medium Grid 3 Accent 3" w:uiPriority="69"/>
+    <w:lsdException w:name="Dark List Accent 3" w:uiPriority="70"/>
+    <w:lsdException w:name="Colorful Shading Accent 3" w:uiPriority="71"/>
+    <w:lsdException w:name="Colorful List Accent 3" w:uiPriority="72"/>
+    <w:lsdException w:name="Colorful Grid Accent 3" w:uiPriority="73"/>
+    <w:lsdException w:name="Light Shading Accent 4" w:uiPriority="60"/>
+    <w:lsdException w:name="Light List Accent 4" w:uiPriority="61"/>
+    <w:lsdException w:name="Light Grid Accent 4" w:uiPriority="62"/>
+    <w:lsdException w:name="Medium Shading 1 Accent 4" w:uiPriority="63"/>
+    <w:lsdException w:name="Medium Shading 2 Accent 4" w:uiPriority="64"/>
+    <w:lsdException w:name="Medium List 1 Accent 4" w:uiPriority="65"/>
+    <w:lsdException w:name="Medium List 2 Accent 4" w:uiPriority="66"/>
+    <w:lsdException w:name="Medium Grid 1 Accent 4" w:uiPriority="67"/>
+    <w:lsdException w:name="Medium Grid 2 Accent 4" w:uiPriority="68"/>
+    <w:lsdException w:name="Medium Grid 3 Accent 4" w:uiPriority="69"/>
+    <w:lsdException w:name="Dark List Accent 4" w:uiPriority="70"/>
+    <w:lsdException w:name="Colorful Shading Accent 4" w:uiPriority="71"/>
+    <w:lsdException w:name="Colorful List Accent 4" w:uiPriority="72"/>
+    <w:lsdException w:name="Colorful Grid Accent 4" w:uiPriority="73"/>
+    <w:lsdException w:name="Light Shading Accent 5" w:uiPriority="60"/>
+    <w:lsdException w:name="Light List Accent 5" w:uiPriority="61"/>
+    <w:lsdException w:name="Light Grid Accent 5" w:uiPriority="62"/>
+    <w:lsdException w:name="Medium Shading 1 Accent 5" w:uiPriority="63"/>
+    <w:lsdException w:name="Medium Shading 2 Accent 5" w:uiPriority="64"/>
+    <w:lsdException w:name="Medium List 1 Accent 5" w:uiPriority="65"/>
+    <w:lsdException w:name="Medium List 2 Accent 5" w:uiPriority="66"/>
+    <w:lsdException w:name="Medium Grid 1 Accent 5" w:uiPriority="67"/>
+    <w:lsdException w:name="Medium Grid 2 Accent 5" w:uiPriority="68"/>
+    <w:lsdException w:name="Medium Grid 3 Accent 5" w:uiPriority="69"/>
+    <w:lsdException w:name="Dark List Accent 5" w:uiPriority="70"/>
+    <w:lsdException w:name="Colorful Shading Accent 5" w:uiPriority="71"/>
+    <w:lsdException w:name="Colorful List Accent 5" w:uiPriority="72"/>
+    <w:lsdException w:name="Colorful Grid Accent 5" w:uiPriority="73"/>
+    <w:lsdException w:name="Light Shading Accent 6" w:uiPriority="60"/>
+    <w:lsdException w:name="Light List Accent 6" w:uiPriority="61"/>
+    <w:lsdException w:name="Light Grid Accent 6" w:uiPriority="62"/>
+    <w:lsdException w:name="Medium Shading 1 Accent 6" w:uiPriority="63"/>
+    <w:lsdException w:name="Medium Shading 2 Accent 6" w:uiPriority="64"/>
+    <w:lsdException w:name="Medium List 1 Accent 6" w:uiPriority="65"/>
+    <w:lsdException w:name="Medium List 2 Accent 6" w:uiPriority="66"/>
+    <w:lsdException w:name="Medium Grid 1 Accent 6" w:uiPriority="67"/>
+    <w:lsdException w:name="Medium Grid 2 Accent 6" w:uiPriority="68"/>
+    <w:lsdException w:name="Medium Grid 3 Accent 6" w:uiPriority="69"/>
+    <w:lsdException w:name="Dark List Accent 6" w:uiPriority="70"/>
+    <w:lsdException w:name="Colorful Shading Accent 6" w:uiPriority="71"/>
+    <w:lsdException w:name="Colorful List Accent 6" w:uiPriority="72"/>
+    <w:lsdException w:name="Colorful Grid Accent 6" w:uiPriority="73"/>
+    <w:lsdException w:name="Subtle Emphasis" w:uiPriority="19" w:qFormat="1"/>
+    <w:lsdException w:name="Intense Emphasis" w:uiPriority="21" w:qFormat="1"/>
+    <w:lsdException w:name="Subtle Reference" w:uiPriority="31" w:qFormat="1"/>
+    <w:lsdException w:name="Intense Reference" w:uiPriority="32" w:qFormat="1"/>
+    <w:lsdException w:name="Book Title" w:uiPriority="33" w:qFormat="1"/>
+    <w:lsdException w:name="Bibliography" w:semiHidden="1" w:uiPriority="37" w:unhideWhenUsed="1"/>
+    <w:lsdException w:name="TOC Heading" w:semiHidden="1" w:uiPriority="39" w:unhideWhenUsed="1" w:qFormat="1"/>
+    <w:lsdException w:name="Plain Table 1" w:uiPriority="41"/>
+    <w:lsdException w:name="Plain Table 2" w:uiPriority="42"/>
+    <w:lsdException w:name="Plain Table 3" w:uiPriority="43"/>
+    <w:lsdException w:name="Plain Table 4" w:uiPriority="44"/>
+    <w:lsdException w:name="Plain Table 5" w:uiPriority="45"/>
+    <w:lsdException w:name="Grid Table Light" w:uiPriority="40"/>
+    <w:lsdException w:name="Grid Table 1 Light" w:uiPriority="46"/>
+    <w:lsdException w:name="Grid Table 2" w:uiPriority="47"/>
+    <w:lsdException w:name="Grid Table 3" w:uiPriority="48"/>
+    <w:lsdException w:name="Grid Table 4" w:uiPriority="49"/>
+    <w:lsdException w:name="Grid Table 5 Dark" w:uiPriority="50"/>
+    <w:lsdException w:name="Grid Table 6 Colorful" w:uiPriority="51"/>
+    <w:lsdException w:name="Grid Table 7 Colorful" w:uiPriority="52"/>
+    <w:lsdException w:name="Grid Table 1 Light Accent 1" w:uiPriority="46"/>
+    <w:lsdException w:name="Grid Table 2 Accent 1" w:uiPriority="47"/>
+    <w:lsdException w:name="Grid Table 3 Accent 1" w:uiPriority="48"/>
+    <w:lsdException w:name="Grid Table 4 Accent 1" w:uiPriority="49"/>
+    <w:lsdException w:name="Grid Table 5 Dark Accent 1" w:uiPriority="50"/>
+    <w:lsdException w:name="Grid Table 6 Colorful Accent 1" w:uiPriority="51"/>
+    <w:lsdException w:name="Grid Table 7 Colorful Accent 1" w:uiPriority="52"/>
+    <w:lsdException w:name="Grid Table 1 Light Accent 2" w:uiPriority="46"/>
+    <w:lsdException w:name="Grid Table 2 Accent 2" w:uiPriority="47"/>
+    <w:lsdException w:name="Grid Table 3 Accent 2" w:uiPriority="48"/>
+    <w:lsdException w:name="Grid Table 4 Accent 2" w:uiPriority="49"/>
+    <w:lsdException w:name="Grid Table 5 Dark Accent 2" w:uiPriority="50"/>
+    <w:lsdException w:name="Grid Table 6 Colorful Accent 2" w:uiPriority="51"/>
+    <w:lsdException w:name="Grid Table 7 Colorful Accent 2" w:uiPriority="52"/>
+    <w:lsdException w:name="Grid Table 1 Light Accent 3" w:uiPriority="46"/>
+    <w:lsdException w:name="Grid Table 2 Accent 3" w:uiPriority="47"/>
+    <w:lsdException w:name="Grid Table 3 Accent 3" w:uiPriority="48"/>
+    <w:lsdException w:name="Grid Table 4 Accent 3" w:uiPriority="49"/>
+    <w:lsdException w:name="Grid Table 5 Dark Accent 3" w:uiPriority="50"/>
+    <w:lsdException w:name="Grid Table 6 Colorful Accent 3" w:uiPriority="51"/>
+    <w:lsdException w:name="Grid Table 7 Colorful Accent 3" w:uiPriority="52"/>
+    <w:lsdException w:name="Grid Table 1 Light Accent 4" w:uiPriority="46"/>
+    <w:lsdException w:name="Grid Table 2 Accent 4" w:uiPriority="47"/>
+    <w:lsdException w:name="Grid Table 3 Accent 4" w:uiPriority="48"/>
+    <w:lsdException w:name="Grid Table 4 Accent 4" w:uiPriority="49"/>
+    <w:lsdException w:name="Grid Table 5 Dark Accent 4" w:uiPriority="50"/>
+    <w:lsdException w:name="Grid Table 6 Colorful Accent 4" w:uiPriority="51"/>
+    <w:lsdException w:name="Grid Table 7 Colorful Accent 4" w:uiPriority="52"/>
+    <w:lsdException w:name="Grid Table 1 Light Accent 5" w:uiPriority="46"/>
+    <w:lsdException w:name="Grid Table 2 Accent 5" w:uiPriority="47"/>
+    <w:lsdException w:name="Grid Table 3 Accent 5" w:uiPriority="48"/>
+    <w:lsdException w:name="Grid Table 4 Accent 5" w:uiPriority="49"/>
+    <w:lsdException w:name="Grid Table 5 Dark Accent 5" w:uiPriority="50"/>
+    <w:lsdException w:name="Grid Table 6 Colorful Accent 5" w:uiPriority="51"/>
+    <w:lsdException w:name="Grid Table 7 Colorful Accent 5" w:uiPriority="52"/>
+    <w:lsdException w:name="Grid Table 1 Light Accent 6" w:uiPriority="46"/>
+    <w:lsdException w:name="Grid Table 2 Accent 6" w:uiPriority="47"/>
+    <w:lsdException w:name="Grid Table 3 Accent 6" w:uiPriority="48"/>
+    <w:lsdException w:name="Grid Table 4 Accent 6" w:uiPriority="49"/>
+    <w:lsdException w:name="Grid Table 5 Dark Accent 6" w:uiPriority="50"/>
+    <w:lsdException w:name="Grid Table 6 Colorful Accent 6" w:uiPriority="51"/>
+    <w:lsdException w:name="Grid Table 7 Colorful Accent 6" w:uiPriority="52"/>
+    <w:lsdException w:name="List Table 1 Light" w:uiPriority="46"/>
+    <w:lsdException w:name="List Table 2" w:uiPriority="47"/>
+    <w:lsdException w:name="List Table 3" w:uiPriority="48"/>
+    <w:lsdException w:name="List Table 4" w:uiPriority="49"/>
+    <w:lsdException w:name="List Table 5 Dark" w:uiPriority="50"/>
+    <w:lsdException w:name="List Table 6 Colorful" w:uiPriority="51"/>
+    <w:lsdException w:name="List Table 7 Colorful" w:uiPriority="52"/>
+    <w:lsdException w:name="List Table 1 Light Accent 1" w:uiPriority="46"/>
+    <w:lsdException w:name="List Table 2 Accent 1" w:uiPriority="47"/>
+    <w:lsdException w:name="List Table 3 Accent 1" w:uiPriority="48"/>
+    <w:lsdException w:name="List Table 4 Accent 1" w:uiPriority="49"/>
+    <w:lsdException w:name="List Table 5 Dark Accent 1" w:uiPriority="50"/>
+    <w:lsdException w:name="List Table 6 Colorful Accent 1" w:uiPriority="51"/>
+    <w:lsdException w:name="List Table 7 Colorful Accent 1" w:uiPriority="52"/>
+    <w:lsdException w:name="List Table 1 Light Accent 2" w:uiPriority="46"/>
+    <w:lsdException w:name="List Table 2 Accent 2" w:uiPriority="47"/>
+    <w:lsdException w:name="List Table 3 Accent 2" w:uiPriority="48"/>
+    <w:lsdException w:name="List Table 4 Accent 2" w:uiPriority="49"/>
+    <w:lsdException w:name="List Table 5 Dark Accent 2" w:uiPriority="50"/>
+    <w:lsdException w:name="List Table 6 Colorful Accent 2" w:uiPriority="51"/>
+    <w:lsdException w:name="List Table 7 Colorful Accent 2" w:uiPriority="52"/>
+    <w:lsdException w:name="List Table 1 Light Accent 3" w:uiPriority="46"/>
+    <w:lsdException w:name="List Table 2 Accent 3" w:uiPriority="47"/>
+    <w:lsdException w:name="List Table 3 Accent 3" w:uiPriority="48"/>
+    <w:lsdException w:name="List Table 4 Accent 3" w:uiPriority="49"/>
+    <w:lsdException w:name="List Table 5 Dark Accent 3" w:uiPriority="50"/>
+    <w:lsdException w:name="List Table 6 Colorful Accent 3" w:uiPriority="51"/>
+    <w:lsdException w:name="List Table 7 Colorful Accent 3" w:uiPriority="52"/>
+    <w:lsdException w:name="List Table 1 Light Accent 4" w:uiPriority="46"/>
+    <w:lsdException w:name="List Table 2 Accent 4" w:uiPriority="47"/>
+    <w:lsdException w:name="List Table 3 Accent 4" w:uiPriority="48"/>
+    <w:lsdException w:name="List Table 4 Accent 4" w:uiPriority="49"/>
+    <w:lsdException w:name="List Table 5 Dark Accent 4" w:uiPriority="50"/>
+    <w:lsdException w:name="List Table 6 Colorful Accent 4" w:uiPriority="51"/>
+    <w:lsdException w:name="List Table 7 Colorful Accent 4" w:uiPriority="52"/>
+    <w:lsdException w:name="List Table 1 Light Accent 5" w:uiPriority="46"/>
+    <w:lsdException w:name="List Table 2 Accent 5" w:uiPriority="47"/>
+    <w:lsdException w:name="List Table 3 Accent 5" w:uiPriority="48"/>
+    <w:lsdException w:name="List Table 4 Accent 5" w:uiPriority="49"/>
+    <w:lsdException w:name="List Table 5 Dark Accent 5" w:uiPriority="50"/>
+    <w:lsdException w:name="List Table 6 Colorful Accent 5" w:uiPriority="51"/>
+    <w:lsdException w:name="List Table 7 Colorful Accent 5" w:uiPriority="52"/>
+    <w:lsdException w:name="List Table 1 Light Accent 6" w:uiPriority="46"/>
+    <w:lsdException w:name="List Table 2 Accent 6" w:uiPriority="47"/>
+    <w:lsdException w:name="List Table 3 Accent 6" w:uiPriority="48"/>
+    <w:lsdException w:name="List Table 4 Accent 6" w:uiPriority="49"/>
+    <w:lsdException w:name="List Table 5 Dark Accent 6" w:uiPriority="50"/>
+    <w:lsdException w:name="List Table 6 Colorful Accent 6" w:uiPriority="51"/>
+    <w:lsdException w:name="List Table 7 Colorful Accent 6" w:uiPriority="52"/>
   </w:latentStyles>
   <w:style w:type="paragraph" w:default="1" w:styleId="Normal">
     <w:name w:val="Normal"/>
@@ -3018,8 +3134,8 @@
   </w:style>
   <w:style w:type="paragraph" w:styleId="Heading1">
     <w:name w:val="heading 1"/>
-    <w:basedOn w:val="normal0"/>
-    <w:next w:val="normal0"/>
+    <w:basedOn w:val="Normal1"/>
+    <w:next w:val="Normal1"/>
     <w:pPr>
       <w:keepNext/>
       <w:keepLines/>
@@ -3034,8 +3150,8 @@
   </w:style>
   <w:style w:type="paragraph" w:styleId="Heading2">
     <w:name w:val="heading 2"/>
-    <w:basedOn w:val="normal0"/>
-    <w:next w:val="normal0"/>
+    <w:basedOn w:val="Normal1"/>
+    <w:next w:val="Normal1"/>
     <w:pPr>
       <w:keepNext/>
       <w:keepLines/>
@@ -3050,8 +3166,8 @@
   </w:style>
   <w:style w:type="paragraph" w:styleId="Heading3">
     <w:name w:val="heading 3"/>
-    <w:basedOn w:val="normal0"/>
-    <w:next w:val="normal0"/>
+    <w:basedOn w:val="Normal1"/>
+    <w:next w:val="Normal1"/>
     <w:pPr>
       <w:keepNext/>
       <w:keepLines/>
@@ -3067,8 +3183,8 @@
   </w:style>
   <w:style w:type="paragraph" w:styleId="Heading4">
     <w:name w:val="heading 4"/>
-    <w:basedOn w:val="normal0"/>
-    <w:next w:val="normal0"/>
+    <w:basedOn w:val="Normal1"/>
+    <w:next w:val="Normal1"/>
     <w:pPr>
       <w:keepNext/>
       <w:keepLines/>
@@ -3084,8 +3200,8 @@
   </w:style>
   <w:style w:type="paragraph" w:styleId="Heading5">
     <w:name w:val="heading 5"/>
-    <w:basedOn w:val="normal0"/>
-    <w:next w:val="normal0"/>
+    <w:basedOn w:val="Normal1"/>
+    <w:next w:val="Normal1"/>
     <w:pPr>
       <w:keepNext/>
       <w:keepLines/>
@@ -3099,8 +3215,8 @@
   </w:style>
   <w:style w:type="paragraph" w:styleId="Heading6">
     <w:name w:val="heading 6"/>
-    <w:basedOn w:val="normal0"/>
-    <w:next w:val="normal0"/>
+    <w:basedOn w:val="Normal1"/>
+    <w:next w:val="Normal1"/>
     <w:pPr>
       <w:keepNext/>
       <w:keepLines/>
@@ -3140,13 +3256,13 @@
     <w:semiHidden/>
     <w:unhideWhenUsed/>
   </w:style>
-  <w:style w:type="paragraph" w:customStyle="1" w:styleId="normal0">
-    <w:name w:val="normal"/>
+  <w:style w:type="paragraph" w:customStyle="1" w:styleId="Normal1">
+    <w:name w:val="Normal1"/>
   </w:style>
   <w:style w:type="paragraph" w:styleId="Title">
     <w:name w:val="Title"/>
-    <w:basedOn w:val="normal0"/>
-    <w:next w:val="normal0"/>
+    <w:basedOn w:val="Normal1"/>
+    <w:next w:val="Normal1"/>
     <w:pPr>
       <w:keepNext/>
       <w:keepLines/>
@@ -3160,360 +3276,8 @@
   </w:style>
   <w:style w:type="paragraph" w:styleId="Subtitle">
     <w:name w:val="Subtitle"/>
-    <w:basedOn w:val="normal0"/>
-    <w:next w:val="normal0"/>
-    <w:pPr>
-      <w:keepNext/>
-      <w:keepLines/>
-      <w:spacing w:after="320"/>
-      <w:contextualSpacing/>
-    </w:pPr>
-    <w:rPr>
-      <w:color w:val="666666"/>
-      <w:sz w:val="30"/>
-      <w:szCs w:val="30"/>
-    </w:rPr>
-  </w:style>
-  <w:style w:type="paragraph" w:styleId="BalloonText">
-    <w:name w:val="Balloon Text"/>
-    <w:basedOn w:val="Normal"/>
-    <w:link w:val="BalloonTextChar"/>
-    <w:uiPriority w:val="99"/>
-    <w:semiHidden/>
-    <w:unhideWhenUsed/>
-    <w:rsid w:val="004654C9"/>
-    <w:pPr>
-      <w:spacing w:line="240" w:lineRule="auto"/>
-    </w:pPr>
-    <w:rPr>
-      <w:rFonts w:ascii="Lucida Grande" w:hAnsi="Lucida Grande"/>
-      <w:sz w:val="18"/>
-      <w:szCs w:val="18"/>
-    </w:rPr>
-  </w:style>
-  <w:style w:type="character" w:customStyle="1" w:styleId="BalloonTextChar">
-    <w:name w:val="Balloon Text Char"/>
-    <w:basedOn w:val="DefaultParagraphFont"/>
-    <w:link w:val="BalloonText"/>
-    <w:uiPriority w:val="99"/>
-    <w:semiHidden/>
-    <w:rsid w:val="004654C9"/>
-    <w:rPr>
-      <w:rFonts w:ascii="Lucida Grande" w:hAnsi="Lucida Grande"/>
-      <w:sz w:val="18"/>
-      <w:szCs w:val="18"/>
-    </w:rPr>
-  </w:style>
-</w:styles>
-</file>
-
-<file path=word/stylesWithEffects.xml><?xml version="1.0" encoding="utf-8"?>
-<w:styles xmlns:wpc="http://schemas.microsoft.com/office/word/2010/wordprocessingCanvas" xmlns:mo="http://schemas.microsoft.com/office/mac/office/2008/main" xmlns:mc="http://schemas.openxmlformats.org/markup-compatibility/2006" xmlns:mv="urn:schemas-microsoft-com:mac:vml" xmlns:o="urn:schemas-microsoft-com:office:office" xmlns:r="http://schemas.openxmlformats.org/officeDocument/2006/relationships" xmlns:m="http://schemas.openxmlformats.org/officeDocument/2006/math" xmlns:v="urn:schemas-microsoft-com:vml" xmlns:wp14="http://schemas.microsoft.com/office/word/2010/wordprocessingDrawing" xmlns:wp="http://schemas.openxmlformats.org/drawingml/2006/wordprocessingDrawing" xmlns:w10="urn:schemas-microsoft-com:office:word" xmlns:w="http://schemas.openxmlformats.org/wordprocessingml/2006/main" xmlns:w14="http://schemas.microsoft.com/office/word/2010/wordml" xmlns:wpg="http://schemas.microsoft.com/office/word/2010/wordprocessingGroup" xmlns:wpi="http://schemas.microsoft.com/office/word/2010/wordprocessingInk" xmlns:wne="http://schemas.microsoft.com/office/word/2006/wordml" xmlns:wps="http://schemas.microsoft.com/office/word/2010/wordprocessingShape" mc:Ignorable="w14 wp14">
-  <w:docDefaults>
-    <w:rPrDefault>
-      <w:rPr>
-        <w:rFonts w:ascii="Arial" w:eastAsia="Arial" w:hAnsi="Arial" w:cs="Arial"/>
-        <w:color w:val="000000"/>
-        <w:sz w:val="22"/>
-        <w:szCs w:val="22"/>
-        <w:lang w:val="en-US" w:eastAsia="en-US" w:bidi="ar-SA"/>
-      </w:rPr>
-    </w:rPrDefault>
-    <w:pPrDefault>
-      <w:pPr>
-        <w:spacing w:line="276" w:lineRule="auto"/>
-      </w:pPr>
-    </w:pPrDefault>
-  </w:docDefaults>
-  <w:latentStyles w:defLockedState="0" w:defUIPriority="99" w:defSemiHidden="1" w:defUnhideWhenUsed="1" w:defQFormat="0" w:count="276">
-    <w:lsdException w:name="Normal" w:semiHidden="0" w:uiPriority="0" w:unhideWhenUsed="0" w:qFormat="1"/>
-    <w:lsdException w:name="heading 1" w:semiHidden="0" w:uiPriority="9" w:unhideWhenUsed="0" w:qFormat="1"/>
-    <w:lsdException w:name="heading 2" w:uiPriority="9" w:qFormat="1"/>
-    <w:lsdException w:name="heading 3" w:uiPriority="9" w:qFormat="1"/>
-    <w:lsdException w:name="heading 4" w:uiPriority="9" w:qFormat="1"/>
-    <w:lsdException w:name="heading 5" w:uiPriority="9" w:qFormat="1"/>
-    <w:lsdException w:name="heading 6" w:uiPriority="9" w:qFormat="1"/>
-    <w:lsdException w:name="heading 7" w:uiPriority="9" w:qFormat="1"/>
-    <w:lsdException w:name="heading 8" w:uiPriority="9" w:qFormat="1"/>
-    <w:lsdException w:name="heading 9" w:uiPriority="9" w:qFormat="1"/>
-    <w:lsdException w:name="toc 1" w:uiPriority="39"/>
-    <w:lsdException w:name="toc 2" w:uiPriority="39"/>
-    <w:lsdException w:name="toc 3" w:uiPriority="39"/>
-    <w:lsdException w:name="toc 4" w:uiPriority="39"/>
-    <w:lsdException w:name="toc 5" w:uiPriority="39"/>
-    <w:lsdException w:name="toc 6" w:uiPriority="39"/>
-    <w:lsdException w:name="toc 7" w:uiPriority="39"/>
-    <w:lsdException w:name="toc 8" w:uiPriority="39"/>
-    <w:lsdException w:name="toc 9" w:uiPriority="39"/>
-    <w:lsdException w:name="caption" w:uiPriority="35" w:qFormat="1"/>
-    <w:lsdException w:name="Title" w:semiHidden="0" w:uiPriority="10" w:unhideWhenUsed="0" w:qFormat="1"/>
-    <w:lsdException w:name="Default Paragraph Font" w:uiPriority="1"/>
-    <w:lsdException w:name="Subtitle" w:semiHidden="0" w:uiPriority="11" w:unhideWhenUsed="0" w:qFormat="1"/>
-    <w:lsdException w:name="Strong" w:semiHidden="0" w:uiPriority="22" w:unhideWhenUsed="0" w:qFormat="1"/>
-    <w:lsdException w:name="Emphasis" w:semiHidden="0" w:uiPriority="20" w:unhideWhenUsed="0" w:qFormat="1"/>
-    <w:lsdException w:name="Table Grid" w:semiHidden="0" w:uiPriority="59" w:unhideWhenUsed="0"/>
-    <w:lsdException w:name="Placeholder Text" w:unhideWhenUsed="0"/>
-    <w:lsdException w:name="No Spacing" w:semiHidden="0" w:uiPriority="1" w:unhideWhenUsed="0" w:qFormat="1"/>
-    <w:lsdException w:name="Light Shading" w:semiHidden="0" w:uiPriority="60" w:unhideWhenUsed="0"/>
-    <w:lsdException w:name="Light List" w:semiHidden="0" w:uiPriority="61" w:unhideWhenUsed="0"/>
-    <w:lsdException w:name="Light Grid" w:semiHidden="0" w:uiPriority="62" w:unhideWhenUsed="0"/>
-    <w:lsdException w:name="Medium Shading 1" w:semiHidden="0" w:uiPriority="63" w:unhideWhenUsed="0"/>
-    <w:lsdException w:name="Medium Shading 2" w:semiHidden="0" w:uiPriority="64" w:unhideWhenUsed="0"/>
-    <w:lsdException w:name="Medium List 1" w:semiHidden="0" w:uiPriority="65" w:unhideWhenUsed="0"/>
-    <w:lsdException w:name="Medium List 2" w:semiHidden="0" w:uiPriority="66" w:unhideWhenUsed="0"/>
-    <w:lsdException w:name="Medium Grid 1" w:semiHidden="0" w:uiPriority="67" w:unhideWhenUsed="0"/>
-    <w:lsdException w:name="Medium Grid 2" w:semiHidden="0" w:uiPriority="68" w:unhideWhenUsed="0"/>
-    <w:lsdException w:name="Medium Grid 3" w:semiHidden="0" w:uiPriority="69" w:unhideWhenUsed="0"/>
-    <w:lsdException w:name="Dark List" w:semiHidden="0" w:uiPriority="70" w:unhideWhenUsed="0"/>
-    <w:lsdException w:name="Colorful Shading" w:semiHidden="0" w:uiPriority="71" w:unhideWhenUsed="0"/>
-    <w:lsdException w:name="Colorful List" w:semiHidden="0" w:uiPriority="72" w:unhideWhenUsed="0"/>
-    <w:lsdException w:name="Colorful Grid" w:semiHidden="0" w:uiPriority="73" w:unhideWhenUsed="0"/>
-    <w:lsdException w:name="Light Shading Accent 1" w:semiHidden="0" w:uiPriority="60" w:unhideWhenUsed="0"/>
-    <w:lsdException w:name="Light List Accent 1" w:semiHidden="0" w:uiPriority="61" w:unhideWhenUsed="0"/>
-    <w:lsdException w:name="Light Grid Accent 1" w:semiHidden="0" w:uiPriority="62" w:unhideWhenUsed="0"/>
-    <w:lsdException w:name="Medium Shading 1 Accent 1" w:semiHidden="0" w:uiPriority="63" w:unhideWhenUsed="0"/>
-    <w:lsdException w:name="Medium Shading 2 Accent 1" w:semiHidden="0" w:uiPriority="64" w:unhideWhenUsed="0"/>
-    <w:lsdException w:name="Medium List 1 Accent 1" w:semiHidden="0" w:uiPriority="65" w:unhideWhenUsed="0"/>
-    <w:lsdException w:name="Revision" w:unhideWhenUsed="0"/>
-    <w:lsdException w:name="List Paragraph" w:semiHidden="0" w:uiPriority="34" w:unhideWhenUsed="0" w:qFormat="1"/>
-    <w:lsdException w:name="Quote" w:semiHidden="0" w:uiPriority="29" w:unhideWhenUsed="0" w:qFormat="1"/>
-    <w:lsdException w:name="Intense Quote" w:semiHidden="0" w:uiPriority="30" w:unhideWhenUsed="0" w:qFormat="1"/>
-    <w:lsdException w:name="Medium List 2 Accent 1" w:semiHidden="0" w:uiPriority="66" w:unhideWhenUsed="0"/>
-    <w:lsdException w:name="Medium Grid 1 Accent 1" w:semiHidden="0" w:uiPriority="67" w:unhideWhenUsed="0"/>
-    <w:lsdException w:name="Medium Grid 2 Accent 1" w:semiHidden="0" w:uiPriority="68" w:unhideWhenUsed="0"/>
-    <w:lsdException w:name="Medium Grid 3 Accent 1" w:semiHidden="0" w:uiPriority="69" w:unhideWhenUsed="0"/>
-    <w:lsdException w:name="Dark List Accent 1" w:semiHidden="0" w:uiPriority="70" w:unhideWhenUsed="0"/>
-    <w:lsdException w:name="Colorful Shading Accent 1" w:semiHidden="0" w:uiPriority="71" w:unhideWhenUsed="0"/>
-    <w:lsdException w:name="Colorful List Accent 1" w:semiHidden="0" w:uiPriority="72" w:unhideWhenUsed="0"/>
-    <w:lsdException w:name="Colorful Grid Accent 1" w:semiHidden="0" w:uiPriority="73" w:unhideWhenUsed="0"/>
-    <w:lsdException w:name="Light Shading Accent 2" w:semiHidden="0" w:uiPriority="60" w:unhideWhenUsed="0"/>
-    <w:lsdException w:name="Light List Accent 2" w:semiHidden="0" w:uiPriority="61" w:unhideWhenUsed="0"/>
-    <w:lsdException w:name="Light Grid Accent 2" w:semiHidden="0" w:uiPriority="62" w:unhideWhenUsed="0"/>
-    <w:lsdException w:name="Medium Shading 1 Accent 2" w:semiHidden="0" w:uiPriority="63" w:unhideWhenUsed="0"/>
-    <w:lsdException w:name="Medium Shading 2 Accent 2" w:semiHidden="0" w:uiPriority="64" w:unhideWhenUsed="0"/>
-    <w:lsdException w:name="Medium List 1 Accent 2" w:semiHidden="0" w:uiPriority="65" w:unhideWhenUsed="0"/>
-    <w:lsdException w:name="Medium List 2 Accent 2" w:semiHidden="0" w:uiPriority="66" w:unhideWhenUsed="0"/>
-    <w:lsdException w:name="Medium Grid 1 Accent 2" w:semiHidden="0" w:uiPriority="67" w:unhideWhenUsed="0"/>
-    <w:lsdException w:name="Medium Grid 2 Accent 2" w:semiHidden="0" w:uiPriority="68" w:unhideWhenUsed="0"/>
-    <w:lsdException w:name="Medium Grid 3 Accent 2" w:semiHidden="0" w:uiPriority="69" w:unhideWhenUsed="0"/>
-    <w:lsdException w:name="Dark List Accent 2" w:semiHidden="0" w:uiPriority="70" w:unhideWhenUsed="0"/>
-    <w:lsdException w:name="Colorful Shading Accent 2" w:semiHidden="0" w:uiPriority="71" w:unhideWhenUsed="0"/>
-    <w:lsdException w:name="Colorful List Accent 2" w:semiHidden="0" w:uiPriority="72" w:unhideWhenUsed="0"/>
-    <w:lsdException w:name="Colorful Grid Accent 2" w:semiHidden="0" w:uiPriority="73" w:unhideWhenUsed="0"/>
-    <w:lsdException w:name="Light Shading Accent 3" w:semiHidden="0" w:uiPriority="60" w:unhideWhenUsed="0"/>
-    <w:lsdException w:name="Light List Accent 3" w:semiHidden="0" w:uiPriority="61" w:unhideWhenUsed="0"/>
-    <w:lsdException w:name="Light Grid Accent 3" w:semiHidden="0" w:uiPriority="62" w:unhideWhenUsed="0"/>
-    <w:lsdException w:name="Medium Shading 1 Accent 3" w:semiHidden="0" w:uiPriority="63" w:unhideWhenUsed="0"/>
-    <w:lsdException w:name="Medium Shading 2 Accent 3" w:semiHidden="0" w:uiPriority="64" w:unhideWhenUsed="0"/>
-    <w:lsdException w:name="Medium List 1 Accent 3" w:semiHidden="0" w:uiPriority="65" w:unhideWhenUsed="0"/>
-    <w:lsdException w:name="Medium List 2 Accent 3" w:semiHidden="0" w:uiPriority="66" w:unhideWhenUsed="0"/>
-    <w:lsdException w:name="Medium Grid 1 Accent 3" w:semiHidden="0" w:uiPriority="67" w:unhideWhenUsed="0"/>
-    <w:lsdException w:name="Medium Grid 2 Accent 3" w:semiHidden="0" w:uiPriority="68" w:unhideWhenUsed="0"/>
-    <w:lsdException w:name="Medium Grid 3 Accent 3" w:semiHidden="0" w:uiPriority="69" w:unhideWhenUsed="0"/>
-    <w:lsdException w:name="Dark List Accent 3" w:semiHidden="0" w:uiPriority="70" w:unhideWhenUsed="0"/>
-    <w:lsdException w:name="Colorful Shading Accent 3" w:semiHidden="0" w:uiPriority="71" w:unhideWhenUsed="0"/>
-    <w:lsdException w:name="Colorful List Accent 3" w:semiHidden="0" w:uiPriority="72" w:unhideWhenUsed="0"/>
-    <w:lsdException w:name="Colorful Grid Accent 3" w:semiHidden="0" w:uiPriority="73" w:unhideWhenUsed="0"/>
-    <w:lsdException w:name="Light Shading Accent 4" w:semiHidden="0" w:uiPriority="60" w:unhideWhenUsed="0"/>
-    <w:lsdException w:name="Light List Accent 4" w:semiHidden="0" w:uiPriority="61" w:unhideWhenUsed="0"/>
-    <w:lsdException w:name="Light Grid Accent 4" w:semiHidden="0" w:uiPriority="62" w:unhideWhenUsed="0"/>
-    <w:lsdException w:name="Medium Shading 1 Accent 4" w:semiHidden="0" w:uiPriority="63" w:unhideWhenUsed="0"/>
-    <w:lsdException w:name="Medium Shading 2 Accent 4" w:semiHidden="0" w:uiPriority="64" w:unhideWhenUsed="0"/>
-    <w:lsdException w:name="Medium List 1 Accent 4" w:semiHidden="0" w:uiPriority="65" w:unhideWhenUsed="0"/>
-    <w:lsdException w:name="Medium List 2 Accent 4" w:semiHidden="0" w:uiPriority="66" w:unhideWhenUsed="0"/>
-    <w:lsdException w:name="Medium Grid 1 Accent 4" w:semiHidden="0" w:uiPriority="67" w:unhideWhenUsed="0"/>
-    <w:lsdException w:name="Medium Grid 2 Accent 4" w:semiHidden="0" w:uiPriority="68" w:unhideWhenUsed="0"/>
-    <w:lsdException w:name="Medium Grid 3 Accent 4" w:semiHidden="0" w:uiPriority="69" w:unhideWhenUsed="0"/>
-    <w:lsdException w:name="Dark List Accent 4" w:semiHidden="0" w:uiPriority="70" w:unhideWhenUsed="0"/>
-    <w:lsdException w:name="Colorful Shading Accent 4" w:semiHidden="0" w:uiPriority="71" w:unhideWhenUsed="0"/>
-    <w:lsdException w:name="Colorful List Accent 4" w:semiHidden="0" w:uiPriority="72" w:unhideWhenUsed="0"/>
-    <w:lsdException w:name="Colorful Grid Accent 4" w:semiHidden="0" w:uiPriority="73" w:unhideWhenUsed="0"/>
-    <w:lsdException w:name="Light Shading Accent 5" w:semiHidden="0" w:uiPriority="60" w:unhideWhenUsed="0"/>
-    <w:lsdException w:name="Light List Accent 5" w:semiHidden="0" w:uiPriority="61" w:unhideWhenUsed="0"/>
-    <w:lsdException w:name="Light Grid Accent 5" w:semiHidden="0" w:uiPriority="62" w:unhideWhenUsed="0"/>
-    <w:lsdException w:name="Medium Shading 1 Accent 5" w:semiHidden="0" w:uiPriority="63" w:unhideWhenUsed="0"/>
-    <w:lsdException w:name="Medium Shading 2 Accent 5" w:semiHidden="0" w:uiPriority="64" w:unhideWhenUsed="0"/>
-    <w:lsdException w:name="Medium List 1 Accent 5" w:semiHidden="0" w:uiPriority="65" w:unhideWhenUsed="0"/>
-    <w:lsdException w:name="Medium List 2 Accent 5" w:semiHidden="0" w:uiPriority="66" w:unhideWhenUsed="0"/>
-    <w:lsdException w:name="Medium Grid 1 Accent 5" w:semiHidden="0" w:uiPriority="67" w:unhideWhenUsed="0"/>
-    <w:lsdException w:name="Medium Grid 2 Accent 5" w:semiHidden="0" w:uiPriority="68" w:unhideWhenUsed="0"/>
-    <w:lsdException w:name="Medium Grid 3 Accent 5" w:semiHidden="0" w:uiPriority="69" w:unhideWhenUsed="0"/>
-    <w:lsdException w:name="Dark List Accent 5" w:semiHidden="0" w:uiPriority="70" w:unhideWhenUsed="0"/>
-    <w:lsdException w:name="Colorful Shading Accent 5" w:semiHidden="0" w:uiPriority="71" w:unhideWhenUsed="0"/>
-    <w:lsdException w:name="Colorful List Accent 5" w:semiHidden="0" w:uiPriority="72" w:unhideWhenUsed="0"/>
-    <w:lsdException w:name="Colorful Grid Accent 5" w:semiHidden="0" w:uiPriority="73" w:unhideWhenUsed="0"/>
-    <w:lsdException w:name="Light Shading Accent 6" w:semiHidden="0" w:uiPriority="60" w:unhideWhenUsed="0"/>
-    <w:lsdException w:name="Light List Accent 6" w:semiHidden="0" w:uiPriority="61" w:unhideWhenUsed="0"/>
-    <w:lsdException w:name="Light Grid Accent 6" w:semiHidden="0" w:uiPriority="62" w:unhideWhenUsed="0"/>
-    <w:lsdException w:name="Medium Shading 1 Accent 6" w:semiHidden="0" w:uiPriority="63" w:unhideWhenUsed="0"/>
-    <w:lsdException w:name="Medium Shading 2 Accent 6" w:semiHidden="0" w:uiPriority="64" w:unhideWhenUsed="0"/>
-    <w:lsdException w:name="Medium List 1 Accent 6" w:semiHidden="0" w:uiPriority="65" w:unhideWhenUsed="0"/>
-    <w:lsdException w:name="Medium List 2 Accent 6" w:semiHidden="0" w:uiPriority="66" w:unhideWhenUsed="0"/>
-    <w:lsdException w:name="Medium Grid 1 Accent 6" w:semiHidden="0" w:uiPriority="67" w:unhideWhenUsed="0"/>
-    <w:lsdException w:name="Medium Grid 2 Accent 6" w:semiHidden="0" w:uiPriority="68" w:unhideWhenUsed="0"/>
-    <w:lsdException w:name="Medium Grid 3 Accent 6" w:semiHidden="0" w:uiPriority="69" w:unhideWhenUsed="0"/>
-    <w:lsdException w:name="Dark List Accent 6" w:semiHidden="0" w:uiPriority="70" w:unhideWhenUsed="0"/>
-    <w:lsdException w:name="Colorful Shading Accent 6" w:semiHidden="0" w:uiPriority="71" w:unhideWhenUsed="0"/>
-    <w:lsdException w:name="Colorful List Accent 6" w:semiHidden="0" w:uiPriority="72" w:unhideWhenUsed="0"/>
-    <w:lsdException w:name="Colorful Grid Accent 6" w:semiHidden="0" w:uiPriority="73" w:unhideWhenUsed="0"/>
-    <w:lsdException w:name="Subtle Emphasis" w:semiHidden="0" w:uiPriority="19" w:unhideWhenUsed="0" w:qFormat="1"/>
-    <w:lsdException w:name="Intense Emphasis" w:semiHidden="0" w:uiPriority="21" w:unhideWhenUsed="0" w:qFormat="1"/>
-    <w:lsdException w:name="Subtle Reference" w:semiHidden="0" w:uiPriority="31" w:unhideWhenUsed="0" w:qFormat="1"/>
-    <w:lsdException w:name="Intense Reference" w:semiHidden="0" w:uiPriority="32" w:unhideWhenUsed="0" w:qFormat="1"/>
-    <w:lsdException w:name="Book Title" w:semiHidden="0" w:uiPriority="33" w:unhideWhenUsed="0" w:qFormat="1"/>
-    <w:lsdException w:name="Bibliography" w:uiPriority="37"/>
-    <w:lsdException w:name="TOC Heading" w:uiPriority="39" w:qFormat="1"/>
-  </w:latentStyles>
-  <w:style w:type="paragraph" w:default="1" w:styleId="Normal">
-    <w:name w:val="Normal"/>
-    <w:qFormat/>
-  </w:style>
-  <w:style w:type="paragraph" w:styleId="Heading1">
-    <w:name w:val="heading 1"/>
-    <w:basedOn w:val="normal0"/>
-    <w:next w:val="normal0"/>
-    <w:pPr>
-      <w:keepNext/>
-      <w:keepLines/>
-      <w:spacing w:before="400" w:after="120"/>
-      <w:contextualSpacing/>
-      <w:outlineLvl w:val="0"/>
-    </w:pPr>
-    <w:rPr>
-      <w:sz w:val="40"/>
-      <w:szCs w:val="40"/>
-    </w:rPr>
-  </w:style>
-  <w:style w:type="paragraph" w:styleId="Heading2">
-    <w:name w:val="heading 2"/>
-    <w:basedOn w:val="normal0"/>
-    <w:next w:val="normal0"/>
-    <w:pPr>
-      <w:keepNext/>
-      <w:keepLines/>
-      <w:spacing w:before="360" w:after="120"/>
-      <w:contextualSpacing/>
-      <w:outlineLvl w:val="1"/>
-    </w:pPr>
-    <w:rPr>
-      <w:sz w:val="32"/>
-      <w:szCs w:val="32"/>
-    </w:rPr>
-  </w:style>
-  <w:style w:type="paragraph" w:styleId="Heading3">
-    <w:name w:val="heading 3"/>
-    <w:basedOn w:val="normal0"/>
-    <w:next w:val="normal0"/>
-    <w:pPr>
-      <w:keepNext/>
-      <w:keepLines/>
-      <w:spacing w:before="320" w:after="80"/>
-      <w:contextualSpacing/>
-      <w:outlineLvl w:val="2"/>
-    </w:pPr>
-    <w:rPr>
-      <w:color w:val="434343"/>
-      <w:sz w:val="28"/>
-      <w:szCs w:val="28"/>
-    </w:rPr>
-  </w:style>
-  <w:style w:type="paragraph" w:styleId="Heading4">
-    <w:name w:val="heading 4"/>
-    <w:basedOn w:val="normal0"/>
-    <w:next w:val="normal0"/>
-    <w:pPr>
-      <w:keepNext/>
-      <w:keepLines/>
-      <w:spacing w:before="280" w:after="80"/>
-      <w:contextualSpacing/>
-      <w:outlineLvl w:val="3"/>
-    </w:pPr>
-    <w:rPr>
-      <w:color w:val="666666"/>
-      <w:sz w:val="24"/>
-      <w:szCs w:val="24"/>
-    </w:rPr>
-  </w:style>
-  <w:style w:type="paragraph" w:styleId="Heading5">
-    <w:name w:val="heading 5"/>
-    <w:basedOn w:val="normal0"/>
-    <w:next w:val="normal0"/>
-    <w:pPr>
-      <w:keepNext/>
-      <w:keepLines/>
-      <w:spacing w:before="240" w:after="80"/>
-      <w:contextualSpacing/>
-      <w:outlineLvl w:val="4"/>
-    </w:pPr>
-    <w:rPr>
-      <w:color w:val="666666"/>
-    </w:rPr>
-  </w:style>
-  <w:style w:type="paragraph" w:styleId="Heading6">
-    <w:name w:val="heading 6"/>
-    <w:basedOn w:val="normal0"/>
-    <w:next w:val="normal0"/>
-    <w:pPr>
-      <w:keepNext/>
-      <w:keepLines/>
-      <w:spacing w:before="240" w:after="80"/>
-      <w:contextualSpacing/>
-      <w:outlineLvl w:val="5"/>
-    </w:pPr>
-    <w:rPr>
-      <w:i/>
-      <w:color w:val="666666"/>
-    </w:rPr>
-  </w:style>
-  <w:style w:type="character" w:default="1" w:styleId="DefaultParagraphFont">
-    <w:name w:val="Default Paragraph Font"/>
-    <w:uiPriority w:val="1"/>
-    <w:semiHidden/>
-    <w:unhideWhenUsed/>
-  </w:style>
-  <w:style w:type="table" w:default="1" w:styleId="TableNormal">
-    <w:name w:val="Normal Table"/>
-    <w:uiPriority w:val="99"/>
-    <w:semiHidden/>
-    <w:unhideWhenUsed/>
-    <w:tblPr>
-      <w:tblInd w:w="0" w:type="dxa"/>
-      <w:tblCellMar>
-        <w:top w:w="0" w:type="dxa"/>
-        <w:left w:w="108" w:type="dxa"/>
-        <w:bottom w:w="0" w:type="dxa"/>
-        <w:right w:w="108" w:type="dxa"/>
-      </w:tblCellMar>
-    </w:tblPr>
-  </w:style>
-  <w:style w:type="numbering" w:default="1" w:styleId="NoList">
-    <w:name w:val="No List"/>
-    <w:uiPriority w:val="99"/>
-    <w:semiHidden/>
-    <w:unhideWhenUsed/>
-  </w:style>
-  <w:style w:type="paragraph" w:customStyle="1" w:styleId="normal0">
-    <w:name w:val="normal"/>
-  </w:style>
-  <w:style w:type="paragraph" w:styleId="Title">
-    <w:name w:val="Title"/>
-    <w:basedOn w:val="normal0"/>
-    <w:next w:val="normal0"/>
-    <w:pPr>
-      <w:keepNext/>
-      <w:keepLines/>
-      <w:spacing w:after="60"/>
-      <w:contextualSpacing/>
-    </w:pPr>
-    <w:rPr>
-      <w:sz w:val="52"/>
-      <w:szCs w:val="52"/>
-    </w:rPr>
-  </w:style>
-  <w:style w:type="paragraph" w:styleId="Subtitle">
-    <w:name w:val="Subtitle"/>
-    <w:basedOn w:val="normal0"/>
-    <w:next w:val="normal0"/>
+    <w:basedOn w:val="Normal1"/>
+    <w:next w:val="Normal1"/>
     <w:pPr>
       <w:keepNext/>
       <w:keepLines/>

</xml_diff>